<commit_message>
8_1 feat: add LZ77 to report
</commit_message>
<xml_diff>
--- a/8_1/Практическая_работа_№8.1_Васильев_Б_А_.docx
+++ b/8_1/Практическая_работа_№8.1_Васильев_Б_А_.docx
@@ -658,25 +658,7 @@
                 <w:color w:val="000000"/>
                 <w:szCs w:val="28"/>
               </w:rPr>
-              <w:t xml:space="preserve">Выполнил </w:t>
-            </w:r>
-            <w:proofErr w:type="gramStart"/>
-            <w:r>
-              <w:rPr>
-                <w:rFonts w:eastAsia="Calibri" w:cs="Times New Roman"/>
-                <w:color w:val="000000"/>
-                <w:szCs w:val="28"/>
-              </w:rPr>
-              <w:t xml:space="preserve">студент:   </w:t>
-            </w:r>
-            <w:proofErr w:type="gramEnd"/>
-            <w:r>
-              <w:rPr>
-                <w:rFonts w:eastAsia="Calibri" w:cs="Times New Roman"/>
-                <w:color w:val="000000"/>
-                <w:szCs w:val="28"/>
-              </w:rPr>
-              <w:t xml:space="preserve">  Васильев Б.А.</w:t>
+              <w:t>Выполнил студент:     Васильев Б.А.</w:t>
             </w:r>
           </w:p>
           <w:p>
@@ -688,23 +670,13 @@
                 <w:szCs w:val="28"/>
               </w:rPr>
             </w:pPr>
-            <w:proofErr w:type="gramStart"/>
             <w:r>
               <w:rPr>
                 <w:rFonts w:eastAsia="Calibri" w:cs="Times New Roman"/>
                 <w:color w:val="000000"/>
                 <w:szCs w:val="28"/>
               </w:rPr>
-              <w:t xml:space="preserve">Группа:   </w:t>
-            </w:r>
-            <w:proofErr w:type="gramEnd"/>
-            <w:r>
-              <w:rPr>
-                <w:rFonts w:eastAsia="Calibri" w:cs="Times New Roman"/>
-                <w:color w:val="000000"/>
-                <w:szCs w:val="28"/>
-              </w:rPr>
-              <w:t xml:space="preserve">                        ИКБО-</w:t>
+              <w:t>Группа:                           ИКБО-</w:t>
             </w:r>
             <w:r>
               <w:rPr>
@@ -894,23 +866,13 @@
           <w:docGrid w:linePitch="360"/>
         </w:sectPr>
       </w:pPr>
-      <w:proofErr w:type="spellStart"/>
       <w:r>
         <w:rPr>
           <w:rFonts w:eastAsia="Times New Roman" w:cs="Times New Roman"/>
           <w:sz w:val="24"/>
           <w:lang w:val="en-US"/>
         </w:rPr>
-        <w:t>Москва</w:t>
-      </w:r>
-      <w:proofErr w:type="spellEnd"/>
-      <w:r>
-        <w:rPr>
-          <w:rFonts w:eastAsia="Times New Roman" w:cs="Times New Roman"/>
-          <w:sz w:val="24"/>
-          <w:lang w:val="en-US"/>
-        </w:rPr>
-        <w:t xml:space="preserve"> 2024</w:t>
+        <w:t>Москва 2024</w:t>
       </w:r>
     </w:p>
     <w:p>
@@ -1461,7 +1423,7 @@
             <w:noProof/>
             <w:webHidden/>
           </w:rPr>
-          <w:t>6</w:t>
+          <w:t>7</w:t>
         </w:r>
         <w:r>
           <w:rPr>
@@ -1533,7 +1495,7 @@
             <w:noProof/>
             <w:webHidden/>
           </w:rPr>
-          <w:t>6</w:t>
+          <w:t>7</w:t>
         </w:r>
         <w:r>
           <w:rPr>
@@ -1601,7 +1563,7 @@
             <w:noProof/>
             <w:webHidden/>
           </w:rPr>
-          <w:t>6</w:t>
+          <w:t>7</w:t>
         </w:r>
         <w:r>
           <w:rPr>
@@ -1669,7 +1631,7 @@
             <w:noProof/>
             <w:webHidden/>
           </w:rPr>
-          <w:t>6</w:t>
+          <w:t>7</w:t>
         </w:r>
         <w:r>
           <w:rPr>
@@ -1737,7 +1699,7 @@
             <w:noProof/>
             <w:webHidden/>
           </w:rPr>
-          <w:t>7</w:t>
+          <w:t>8</w:t>
         </w:r>
         <w:r>
           <w:rPr>
@@ -1805,7 +1767,7 @@
             <w:noProof/>
             <w:webHidden/>
           </w:rPr>
-          <w:t>10</w:t>
+          <w:t>11</w:t>
         </w:r>
         <w:r>
           <w:rPr>
@@ -1877,7 +1839,7 @@
             <w:noProof/>
             <w:webHidden/>
           </w:rPr>
-          <w:t>11</w:t>
+          <w:t>12</w:t>
         </w:r>
         <w:r>
           <w:rPr>
@@ -1945,7 +1907,7 @@
             <w:noProof/>
             <w:webHidden/>
           </w:rPr>
-          <w:t>11</w:t>
+          <w:t>12</w:t>
         </w:r>
         <w:r>
           <w:rPr>
@@ -2013,7 +1975,7 @@
             <w:noProof/>
             <w:webHidden/>
           </w:rPr>
-          <w:t>11</w:t>
+          <w:t>12</w:t>
         </w:r>
         <w:r>
           <w:rPr>
@@ -2081,7 +2043,7 @@
             <w:noProof/>
             <w:webHidden/>
           </w:rPr>
-          <w:t>12</w:t>
+          <w:t>13</w:t>
         </w:r>
         <w:r>
           <w:rPr>
@@ -2149,7 +2111,7 @@
             <w:noProof/>
             <w:webHidden/>
           </w:rPr>
-          <w:t>15</w:t>
+          <w:t>16</w:t>
         </w:r>
         <w:r>
           <w:rPr>
@@ -2220,7 +2182,7 @@
             <w:noProof/>
             <w:webHidden/>
           </w:rPr>
-          <w:t>16</w:t>
+          <w:t>17</w:t>
         </w:r>
         <w:r>
           <w:rPr>
@@ -2291,7 +2253,7 @@
             <w:noProof/>
             <w:webHidden/>
           </w:rPr>
-          <w:t>16</w:t>
+          <w:t>17</w:t>
         </w:r>
         <w:r>
           <w:rPr>
@@ -2384,10 +2346,7 @@
       </w:pPr>
       <w:bookmarkStart w:id="5" w:name="_Toc181896203"/>
       <w:r>
-        <w:t xml:space="preserve">Задание </w:t>
-      </w:r>
-      <w:r>
-        <w:t>1</w:t>
+        <w:t>Задание 1</w:t>
       </w:r>
       <w:bookmarkEnd w:id="5"/>
     </w:p>
@@ -2427,9 +2386,9 @@
           <w:szCs w:val="28"/>
         </w:rPr>
         <w:drawing>
-          <wp:inline distT="0" distB="0" distL="0" distR="0" wp14:anchorId="71F6B026" wp14:editId="118455A0">
-            <wp:extent cx="5454857" cy="2336800"/>
-            <wp:effectExtent l="0" t="0" r="0" b="6350"/>
+          <wp:inline distT="0" distB="0" distL="0" distR="0" wp14:anchorId="71F6B026" wp14:editId="73E208B1">
+            <wp:extent cx="5454650" cy="1515534"/>
+            <wp:effectExtent l="0" t="0" r="0" b="8890"/>
             <wp:docPr id="4" name="Рисунок 4"/>
             <wp:cNvGraphicFramePr>
               <a:graphicFrameLocks xmlns:a="http://schemas.openxmlformats.org/drawingml/2006/main" noChangeAspect="1"/>
@@ -2441,7 +2400,7 @@
                     <pic:cNvPr id="4" name="Рисунок 4"/>
                     <pic:cNvPicPr/>
                   </pic:nvPicPr>
-                  <pic:blipFill>
+                  <pic:blipFill rotWithShape="1">
                     <a:blip r:embed="rId12">
                       <a:extLst>
                         <a:ext uri="{28A0092B-C50C-407E-A947-70E740481C1C}">
@@ -2449,6 +2408,110 @@
                         </a:ext>
                       </a:extLst>
                     </a:blip>
+                    <a:srcRect b="35142"/>
+                    <a:stretch/>
+                  </pic:blipFill>
+                  <pic:spPr bwMode="auto">
+                    <a:xfrm>
+                      <a:off x="0" y="0"/>
+                      <a:ext cx="5472634" cy="1520531"/>
+                    </a:xfrm>
+                    <a:prstGeom prst="rect">
+                      <a:avLst/>
+                    </a:prstGeom>
+                    <a:ln>
+                      <a:noFill/>
+                    </a:ln>
+                    <a:extLst>
+                      <a:ext uri="{53640926-AAD7-44D8-BBD7-CCE9431645EC}">
+                        <a14:shadowObscured xmlns:a14="http://schemas.microsoft.com/office/drawing/2010/main"/>
+                      </a:ext>
+                    </a:extLst>
+                  </pic:spPr>
+                </pic:pic>
+              </a:graphicData>
+            </a:graphic>
+          </wp:inline>
+        </w:drawing>
+      </w:r>
+    </w:p>
+    <w:p>
+      <w:pPr>
+        <w:spacing w:line="360" w:lineRule="auto"/>
+        <w:jc w:val="center"/>
+        <w:rPr>
+          <w:rFonts w:cs="Times New Roman"/>
+          <w:szCs w:val="28"/>
+          <w:lang w:eastAsia="ru-RU"/>
+        </w:rPr>
+      </w:pPr>
+      <w:r>
+        <w:rPr>
+          <w:rFonts w:cs="Times New Roman"/>
+          <w:szCs w:val="28"/>
+          <w:lang w:eastAsia="ru-RU"/>
+        </w:rPr>
+        <w:t>Рисунок 1 – Индивидуальный вариант задания</w:t>
+      </w:r>
+    </w:p>
+    <w:p>
+      <w:r>
+        <w:t>Выполнить каждую задачу варианта, представив алгоритм решения в виде таблицы и указав результат сжатия.</w:t>
+      </w:r>
+    </w:p>
+    <w:p>
+      <w:pPr>
+        <w:spacing w:line="259" w:lineRule="auto"/>
+      </w:pPr>
+      <w:r>
+        <w:br w:type="page"/>
+      </w:r>
+    </w:p>
+    <w:p>
+      <w:pPr>
+        <w:pStyle w:val="3"/>
+        <w:rPr>
+          <w:lang w:eastAsia="ru-RU"/>
+        </w:rPr>
+      </w:pPr>
+      <w:bookmarkStart w:id="7" w:name="_Toc181896205"/>
+      <w:r>
+        <w:rPr>
+          <w:lang w:eastAsia="ru-RU"/>
+        </w:rPr>
+        <w:lastRenderedPageBreak/>
+        <w:t>Метод Шеннона-Фано</w:t>
+      </w:r>
+      <w:bookmarkEnd w:id="7"/>
+    </w:p>
+    <w:p>
+      <w:pPr>
+        <w:jc w:val="center"/>
+        <w:rPr>
+          <w:lang w:eastAsia="ru-RU"/>
+        </w:rPr>
+      </w:pPr>
+      <w:r>
+        <w:rPr>
+          <w:lang w:eastAsia="ru-RU"/>
+        </w:rPr>
+        <w:drawing>
+          <wp:inline distT="0" distB="0" distL="0" distR="0" wp14:anchorId="3D010D63" wp14:editId="6C6B6342">
+            <wp:extent cx="2419688" cy="1066949"/>
+            <wp:effectExtent l="0" t="0" r="0" b="0"/>
+            <wp:docPr id="11" name="Рисунок 11"/>
+            <wp:cNvGraphicFramePr>
+              <a:graphicFrameLocks xmlns:a="http://schemas.openxmlformats.org/drawingml/2006/main" noChangeAspect="1"/>
+            </wp:cNvGraphicFramePr>
+            <a:graphic xmlns:a="http://schemas.openxmlformats.org/drawingml/2006/main">
+              <a:graphicData uri="http://schemas.openxmlformats.org/drawingml/2006/picture">
+                <pic:pic xmlns:pic="http://schemas.openxmlformats.org/drawingml/2006/picture">
+                  <pic:nvPicPr>
+                    <pic:cNvPr id="1" name=""/>
+                    <pic:cNvPicPr/>
+                  </pic:nvPicPr>
+                  <pic:blipFill>
+                    <a:blip r:embed="rId13"/>
                     <a:stretch>
                       <a:fillRect/>
                     </a:stretch>
@@ -2456,7 +2519,7 @@
                   <pic:spPr>
                     <a:xfrm>
                       <a:off x="0" y="0"/>
-                      <a:ext cx="5472634" cy="2344415"/>
+                      <a:ext cx="2419688" cy="1066949"/>
                     </a:xfrm>
                     <a:prstGeom prst="rect">
                       <a:avLst/>
@@ -2485,46 +2548,32 @@
           <w:szCs w:val="28"/>
           <w:lang w:eastAsia="ru-RU"/>
         </w:rPr>
-        <w:t>Рисунок 1 – Индивидуальный вариант зада</w:t>
-      </w:r>
-      <w:r>
-        <w:rPr>
-          <w:rFonts w:cs="Times New Roman"/>
-          <w:szCs w:val="28"/>
-          <w:lang w:eastAsia="ru-RU"/>
-        </w:rPr>
-        <w:t>ния</w:t>
-      </w:r>
-    </w:p>
-    <w:p>
-      <w:r>
-        <w:t>Выполнить каждую задачу варианта, представив алгоритм решения в виде таблицы и указав результат сжатия.</w:t>
-      </w:r>
-    </w:p>
-    <w:p>
-      <w:pPr>
-        <w:pStyle w:val="3"/>
-        <w:rPr>
+        <w:t xml:space="preserve">Рисунок </w:t>
+      </w:r>
+      <w:r>
+        <w:rPr>
+          <w:rFonts w:cs="Times New Roman"/>
+          <w:szCs w:val="28"/>
           <w:lang w:val="en-US" w:eastAsia="ru-RU"/>
         </w:rPr>
-      </w:pPr>
-      <w:bookmarkStart w:id="7" w:name="_Toc181896205"/>
-      <w:r>
-        <w:rPr>
-          <w:lang w:eastAsia="ru-RU"/>
-        </w:rPr>
-        <w:lastRenderedPageBreak/>
-        <w:t>Метод Шеннона-</w:t>
-      </w:r>
-      <w:proofErr w:type="spellStart"/>
-      <w:r>
-        <w:rPr>
-          <w:lang w:eastAsia="ru-RU"/>
-        </w:rPr>
-        <w:t>Фано</w:t>
-      </w:r>
-      <w:bookmarkEnd w:id="7"/>
-      <w:proofErr w:type="spellEnd"/>
+        <w:t>2</w:t>
+      </w:r>
+      <w:r>
+        <w:rPr>
+          <w:rFonts w:cs="Times New Roman"/>
+          <w:szCs w:val="28"/>
+          <w:lang w:eastAsia="ru-RU"/>
+        </w:rPr>
+        <w:t xml:space="preserve"> – </w:t>
+      </w:r>
+      <w:r>
+        <w:rPr>
+          <w:rFonts w:cs="Times New Roman"/>
+          <w:szCs w:val="28"/>
+          <w:lang w:eastAsia="ru-RU"/>
+        </w:rPr>
+        <w:t>Текст для кодирования</w:t>
+      </w:r>
     </w:p>
     <w:p>
       <w:pPr>
@@ -2534,6 +2583,9 @@
         </w:rPr>
       </w:pPr>
       <w:r>
+        <w:rPr>
+          <w:noProof/>
+        </w:rPr>
         <w:drawing>
           <wp:inline distT="0" distB="0" distL="0" distR="0" wp14:anchorId="29F9C1EA" wp14:editId="0A935250">
             <wp:extent cx="5939790" cy="4290870"/>
@@ -2552,7 +2604,7 @@
                     </pic:cNvPicPr>
                   </pic:nvPicPr>
                   <pic:blipFill>
-                    <a:blip r:embed="rId13">
+                    <a:blip r:embed="rId14">
                       <a:extLst>
                         <a:ext uri="{28A0092B-C50C-407E-A947-70E740481C1C}">
                           <a14:useLocalDpi xmlns:a14="http://schemas.microsoft.com/office/drawing/2010/main" val="0"/>
@@ -2592,7 +2644,19 @@
         <w:rPr>
           <w:lang w:eastAsia="ru-RU"/>
         </w:rPr>
-        <w:instrText xml:space="preserve"> LINK Excel.Sheet.12 "D:\\Boris\\Documents\\UNI\\SIAOD\\8_1\\Шэннон-Фано.xlsx" "Лист1!R1C1:R25C11" \a \f 4 \h </w:instrText>
+        <w:instrText xml:space="preserve"> LINK </w:instrText>
+      </w:r>
+      <w:r>
+        <w:rPr>
+          <w:lang w:eastAsia="ru-RU"/>
+        </w:rPr>
+        <w:instrText xml:space="preserve">Excel.Sheet.12 D:\\Boris\\Documents\\UNI\\SIAOD\\8_1\\Шэннон-Фано.xlsx Лист1!R1C1:R25C11 </w:instrText>
+      </w:r>
+      <w:r>
+        <w:rPr>
+          <w:lang w:eastAsia="ru-RU"/>
+        </w:rPr>
+        <w:instrText xml:space="preserve">\a \f 4 \h </w:instrText>
       </w:r>
       <w:r>
         <w:rPr>
@@ -2623,7 +2687,23 @@
           <w:szCs w:val="28"/>
           <w:lang w:eastAsia="ru-RU"/>
         </w:rPr>
-        <w:t>Рисунок 1 – Индивидуальный вариант задания</w:t>
+        <w:t xml:space="preserve">Рисунок </w:t>
+      </w:r>
+      <w:r>
+        <w:rPr>
+          <w:rFonts w:cs="Times New Roman"/>
+          <w:szCs w:val="28"/>
+          <w:lang w:eastAsia="ru-RU"/>
+        </w:rPr>
+        <w:t>3</w:t>
+      </w:r>
+      <w:r>
+        <w:rPr>
+          <w:rFonts w:cs="Times New Roman"/>
+          <w:szCs w:val="28"/>
+          <w:lang w:eastAsia="ru-RU"/>
+        </w:rPr>
+        <w:t xml:space="preserve"> – Индивидуальный вариант задания</w:t>
       </w:r>
     </w:p>
     <w:p>
@@ -2689,13 +2769,7 @@
           <w:lang w:eastAsia="ru-RU"/>
         </w:rPr>
         <w:lastRenderedPageBreak/>
-        <w:t xml:space="preserve">Метод </w:t>
-      </w:r>
-      <w:r>
-        <w:rPr>
-          <w:lang w:eastAsia="ru-RU"/>
-        </w:rPr>
-        <w:t xml:space="preserve">Лемпеля-Зива </w:t>
+        <w:t xml:space="preserve">Метод Лемпеля-Зива </w:t>
       </w:r>
       <w:r>
         <w:rPr>
@@ -2707,9 +2781,15 @@
         <w:rPr>
           <w:lang w:eastAsia="ru-RU"/>
         </w:rPr>
-        <w:t>78</w:t>
+        <w:t>7</w:t>
       </w:r>
       <w:bookmarkEnd w:id="8"/>
+      <w:r>
+        <w:rPr>
+          <w:lang w:eastAsia="ru-RU"/>
+        </w:rPr>
+        <w:t>7</w:t>
+      </w:r>
     </w:p>
     <w:p>
       <w:pPr>
@@ -2726,15 +2806,14 @@
       <w:r>
         <w:rPr>
           <w:rFonts w:ascii="Times New Roman" w:hAnsi="Times New Roman" w:cs="Times New Roman"/>
-          <w:noProof/>
           <w:sz w:val="28"/>
           <w:szCs w:val="28"/>
         </w:rPr>
         <w:drawing>
-          <wp:inline distT="0" distB="0" distL="0" distR="0" wp14:anchorId="4CAAAE1B" wp14:editId="15CE0D50">
-            <wp:extent cx="2048694" cy="1810091"/>
-            <wp:effectExtent l="0" t="0" r="8890" b="0"/>
-            <wp:docPr id="5" name="Рисунок 5"/>
+          <wp:inline distT="0" distB="0" distL="0" distR="0" wp14:anchorId="5E8522EA" wp14:editId="3499467F">
+            <wp:extent cx="2314898" cy="476316"/>
+            <wp:effectExtent l="0" t="0" r="9525" b="0"/>
+            <wp:docPr id="7" name="Рисунок 7"/>
             <wp:cNvGraphicFramePr>
               <a:graphicFrameLocks xmlns:a="http://schemas.openxmlformats.org/drawingml/2006/main" noChangeAspect="1"/>
             </wp:cNvGraphicFramePr>
@@ -2742,17 +2821,11 @@
               <a:graphicData uri="http://schemas.openxmlformats.org/drawingml/2006/picture">
                 <pic:pic xmlns:pic="http://schemas.openxmlformats.org/drawingml/2006/picture">
                   <pic:nvPicPr>
-                    <pic:cNvPr id="5" name="Рисунок 5"/>
+                    <pic:cNvPr id="1" name=""/>
                     <pic:cNvPicPr/>
                   </pic:nvPicPr>
                   <pic:blipFill>
-                    <a:blip r:embed="rId14" cstate="print">
-                      <a:extLst>
-                        <a:ext uri="{28A0092B-C50C-407E-A947-70E740481C1C}">
-                          <a14:useLocalDpi xmlns:a14="http://schemas.microsoft.com/office/drawing/2010/main" val="0"/>
-                        </a:ext>
-                      </a:extLst>
-                    </a:blip>
+                    <a:blip r:embed="rId15"/>
                     <a:stretch>
                       <a:fillRect/>
                     </a:stretch>
@@ -2760,7 +2833,7 @@
                   <pic:spPr>
                     <a:xfrm>
                       <a:off x="0" y="0"/>
-                      <a:ext cx="2048694" cy="1810091"/>
+                      <a:ext cx="2314898" cy="476316"/>
                     </a:xfrm>
                     <a:prstGeom prst="rect">
                       <a:avLst/>
@@ -2789,24 +2862,957 @@
           <w:szCs w:val="28"/>
           <w:lang w:eastAsia="ru-RU"/>
         </w:rPr>
-        <w:t>Рисунок 1 – Индивидуальный вариант задания</w:t>
-      </w:r>
-    </w:p>
-    <w:p>
-      <w:pPr>
-        <w:rPr>
-          <w:rFonts w:cs="Times New Roman"/>
-          <w:szCs w:val="28"/>
-          <w:lang w:eastAsia="ru-RU"/>
-        </w:rPr>
-      </w:pPr>
-      <w:r>
-        <w:rPr>
-          <w:rFonts w:cs="Times New Roman"/>
-          <w:szCs w:val="28"/>
-          <w:lang w:eastAsia="ru-RU"/>
-        </w:rPr>
-        <w:t xml:space="preserve">Таблица – кодирование с помощью метода </w:t>
+        <w:t xml:space="preserve">Рисунок </w:t>
+      </w:r>
+      <w:r>
+        <w:rPr>
+          <w:rFonts w:cs="Times New Roman"/>
+          <w:szCs w:val="28"/>
+          <w:lang w:eastAsia="ru-RU"/>
+        </w:rPr>
+        <w:t>4</w:t>
+      </w:r>
+      <w:r>
+        <w:rPr>
+          <w:rFonts w:cs="Times New Roman"/>
+          <w:szCs w:val="28"/>
+          <w:lang w:eastAsia="ru-RU"/>
+        </w:rPr>
+        <w:t xml:space="preserve"> – </w:t>
+      </w:r>
+      <w:r>
+        <w:rPr>
+          <w:rFonts w:cs="Times New Roman"/>
+          <w:szCs w:val="28"/>
+          <w:lang w:eastAsia="ru-RU"/>
+        </w:rPr>
+        <w:t>Последовательность для кодирования</w:t>
+      </w:r>
+    </w:p>
+    <w:p>
+      <w:pPr>
+        <w:spacing w:line="360" w:lineRule="auto"/>
+        <w:rPr>
+          <w:rFonts w:cs="Times New Roman"/>
+          <w:szCs w:val="28"/>
+          <w:lang w:eastAsia="ru-RU"/>
+        </w:rPr>
+      </w:pPr>
+      <w:r>
+        <w:rPr>
+          <w:rFonts w:cs="Times New Roman"/>
+          <w:szCs w:val="28"/>
+          <w:lang w:eastAsia="ru-RU"/>
+        </w:rPr>
+        <w:t>Таблица 1 – Последовательное кодирование подпоследовательностей</w:t>
+      </w:r>
+    </w:p>
+    <w:tbl>
+      <w:tblPr>
+        <w:tblStyle w:val="a3"/>
+        <w:tblW w:w="0" w:type="auto"/>
+        <w:tblLook w:val="04A0" w:firstRow="1" w:lastRow="0" w:firstColumn="1" w:lastColumn="0" w:noHBand="0" w:noVBand="1"/>
+      </w:tblPr>
+      <w:tblGrid>
+        <w:gridCol w:w="3114"/>
+        <w:gridCol w:w="3115"/>
+        <w:gridCol w:w="3115"/>
+      </w:tblGrid>
+      <w:tr>
+        <w:tc>
+          <w:tcPr>
+            <w:tcW w:w="3114" w:type="dxa"/>
+          </w:tcPr>
+          <w:p>
+            <w:pPr>
+              <w:rPr>
+                <w:lang w:eastAsia="ru-RU"/>
+              </w:rPr>
+            </w:pPr>
+            <w:r>
+              <w:t>Содержимое окна (сжимаемый текст)</w:t>
+            </w:r>
+          </w:p>
+        </w:tc>
+        <w:tc>
+          <w:tcPr>
+            <w:tcW w:w="3115" w:type="dxa"/>
+          </w:tcPr>
+          <w:p>
+            <w:pPr>
+              <w:rPr>
+                <w:lang w:eastAsia="ru-RU"/>
+              </w:rPr>
+            </w:pPr>
+            <w:r>
+              <w:t>Содержимое упреждающего буфера</w:t>
+            </w:r>
+          </w:p>
+        </w:tc>
+        <w:tc>
+          <w:tcPr>
+            <w:tcW w:w="3115" w:type="dxa"/>
+          </w:tcPr>
+          <w:p>
+            <w:pPr>
+              <w:rPr>
+                <w:lang w:eastAsia="ru-RU"/>
+              </w:rPr>
+            </w:pPr>
+            <w:r>
+              <w:t>Код назначенный последовательности</w:t>
+            </w:r>
+          </w:p>
+        </w:tc>
+      </w:tr>
+      <w:tr>
+        <w:tc>
+          <w:tcPr>
+            <w:tcW w:w="3114" w:type="dxa"/>
+          </w:tcPr>
+          <w:p>
+            <w:pPr>
+              <w:rPr>
+                <w:lang w:eastAsia="ru-RU"/>
+              </w:rPr>
+            </w:pPr>
+          </w:p>
+        </w:tc>
+        <w:tc>
+          <w:tcPr>
+            <w:tcW w:w="3115" w:type="dxa"/>
+          </w:tcPr>
+          <w:p>
+            <w:pPr>
+              <w:rPr>
+                <w:lang w:eastAsia="ru-RU"/>
+              </w:rPr>
+            </w:pPr>
+            <w:r>
+              <w:t>0100101010010000101</w:t>
+            </w:r>
+          </w:p>
+        </w:tc>
+        <w:tc>
+          <w:tcPr>
+            <w:tcW w:w="3115" w:type="dxa"/>
+          </w:tcPr>
+          <w:p>
+            <w:pPr>
+              <w:rPr>
+                <w:lang w:eastAsia="ru-RU"/>
+              </w:rPr>
+            </w:pPr>
+          </w:p>
+        </w:tc>
+      </w:tr>
+      <w:tr>
+        <w:tc>
+          <w:tcPr>
+            <w:tcW w:w="3114" w:type="dxa"/>
+          </w:tcPr>
+          <w:p>
+            <w:pPr>
+              <w:rPr>
+                <w:lang w:val="en-US" w:eastAsia="ru-RU"/>
+              </w:rPr>
+            </w:pPr>
+            <w:r>
+              <w:rPr>
+                <w:lang w:val="en-US" w:eastAsia="ru-RU"/>
+              </w:rPr>
+              <w:t>0</w:t>
+            </w:r>
+          </w:p>
+        </w:tc>
+        <w:tc>
+          <w:tcPr>
+            <w:tcW w:w="3115" w:type="dxa"/>
+          </w:tcPr>
+          <w:p>
+            <w:pPr>
+              <w:rPr>
+                <w:lang w:eastAsia="ru-RU"/>
+              </w:rPr>
+            </w:pPr>
+            <w:r>
+              <w:t>100101010010000101</w:t>
+            </w:r>
+          </w:p>
+        </w:tc>
+        <w:tc>
+          <w:tcPr>
+            <w:tcW w:w="3115" w:type="dxa"/>
+          </w:tcPr>
+          <w:p>
+            <w:pPr>
+              <w:rPr>
+                <w:lang w:val="en-US" w:eastAsia="ru-RU"/>
+              </w:rPr>
+            </w:pPr>
+            <w:r>
+              <w:rPr>
+                <w:lang w:val="en-US" w:eastAsia="ru-RU"/>
+              </w:rPr>
+              <w:t>0</w:t>
+            </w:r>
+          </w:p>
+        </w:tc>
+      </w:tr>
+      <w:tr>
+        <w:tc>
+          <w:tcPr>
+            <w:tcW w:w="3114" w:type="dxa"/>
+          </w:tcPr>
+          <w:p>
+            <w:pPr>
+              <w:rPr>
+                <w:lang w:val="en-US" w:eastAsia="ru-RU"/>
+              </w:rPr>
+            </w:pPr>
+            <w:r>
+              <w:rPr>
+                <w:lang w:val="en-US" w:eastAsia="ru-RU"/>
+              </w:rPr>
+              <w:t>10</w:t>
+            </w:r>
+          </w:p>
+        </w:tc>
+        <w:tc>
+          <w:tcPr>
+            <w:tcW w:w="3115" w:type="dxa"/>
+          </w:tcPr>
+          <w:p>
+            <w:pPr>
+              <w:rPr>
+                <w:lang w:eastAsia="ru-RU"/>
+              </w:rPr>
+            </w:pPr>
+            <w:r>
+              <w:t>0101010010000101</w:t>
+            </w:r>
+          </w:p>
+        </w:tc>
+        <w:tc>
+          <w:tcPr>
+            <w:tcW w:w="3115" w:type="dxa"/>
+          </w:tcPr>
+          <w:p>
+            <w:pPr>
+              <w:rPr>
+                <w:lang w:val="en-US" w:eastAsia="ru-RU"/>
+              </w:rPr>
+            </w:pPr>
+            <w:r>
+              <w:rPr>
+                <w:lang w:val="en-US" w:eastAsia="ru-RU"/>
+              </w:rPr>
+              <w:t>10</w:t>
+            </w:r>
+          </w:p>
+        </w:tc>
+      </w:tr>
+      <w:tr>
+        <w:tc>
+          <w:tcPr>
+            <w:tcW w:w="3114" w:type="dxa"/>
+          </w:tcPr>
+          <w:p>
+            <w:pPr>
+              <w:rPr>
+                <w:lang w:val="en-US" w:eastAsia="ru-RU"/>
+              </w:rPr>
+            </w:pPr>
+            <w:r>
+              <w:rPr>
+                <w:lang w:val="en-US" w:eastAsia="ru-RU"/>
+              </w:rPr>
+              <w:t>01</w:t>
+            </w:r>
+          </w:p>
+        </w:tc>
+        <w:tc>
+          <w:tcPr>
+            <w:tcW w:w="3115" w:type="dxa"/>
+          </w:tcPr>
+          <w:p>
+            <w:pPr>
+              <w:rPr>
+                <w:lang w:eastAsia="ru-RU"/>
+              </w:rPr>
+            </w:pPr>
+            <w:r>
+              <w:t>01010010000101</w:t>
+            </w:r>
+          </w:p>
+        </w:tc>
+        <w:tc>
+          <w:tcPr>
+            <w:tcW w:w="3115" w:type="dxa"/>
+          </w:tcPr>
+          <w:p>
+            <w:pPr>
+              <w:rPr>
+                <w:lang w:val="en-US" w:eastAsia="ru-RU"/>
+              </w:rPr>
+            </w:pPr>
+            <w:r>
+              <w:rPr>
+                <w:lang w:val="en-US" w:eastAsia="ru-RU"/>
+              </w:rPr>
+              <w:t>11</w:t>
+            </w:r>
+          </w:p>
+        </w:tc>
+      </w:tr>
+      <w:tr>
+        <w:tc>
+          <w:tcPr>
+            <w:tcW w:w="3114" w:type="dxa"/>
+          </w:tcPr>
+          <w:p>
+            <w:pPr>
+              <w:rPr>
+                <w:lang w:val="en-US" w:eastAsia="ru-RU"/>
+              </w:rPr>
+            </w:pPr>
+            <w:r>
+              <w:rPr>
+                <w:lang w:val="en-US" w:eastAsia="ru-RU"/>
+              </w:rPr>
+              <w:t>010</w:t>
+            </w:r>
+          </w:p>
+        </w:tc>
+        <w:tc>
+          <w:tcPr>
+            <w:tcW w:w="3115" w:type="dxa"/>
+          </w:tcPr>
+          <w:p>
+            <w:pPr>
+              <w:rPr>
+                <w:lang w:eastAsia="ru-RU"/>
+              </w:rPr>
+            </w:pPr>
+            <w:r>
+              <w:t>10010000101</w:t>
+            </w:r>
+          </w:p>
+        </w:tc>
+        <w:tc>
+          <w:tcPr>
+            <w:tcW w:w="3115" w:type="dxa"/>
+          </w:tcPr>
+          <w:p>
+            <w:pPr>
+              <w:rPr>
+                <w:lang w:val="en-US" w:eastAsia="ru-RU"/>
+              </w:rPr>
+            </w:pPr>
+            <w:r>
+              <w:rPr>
+                <w:lang w:val="en-US" w:eastAsia="ru-RU"/>
+              </w:rPr>
+              <w:t>100</w:t>
+            </w:r>
+          </w:p>
+        </w:tc>
+      </w:tr>
+      <w:tr>
+        <w:tc>
+          <w:tcPr>
+            <w:tcW w:w="3114" w:type="dxa"/>
+          </w:tcPr>
+          <w:p>
+            <w:pPr>
+              <w:rPr>
+                <w:lang w:val="en-US" w:eastAsia="ru-RU"/>
+              </w:rPr>
+            </w:pPr>
+            <w:r>
+              <w:rPr>
+                <w:lang w:val="en-US" w:eastAsia="ru-RU"/>
+              </w:rPr>
+              <w:t>100</w:t>
+            </w:r>
+          </w:p>
+        </w:tc>
+        <w:tc>
+          <w:tcPr>
+            <w:tcW w:w="3115" w:type="dxa"/>
+          </w:tcPr>
+          <w:p>
+            <w:pPr>
+              <w:rPr>
+                <w:lang w:eastAsia="ru-RU"/>
+              </w:rPr>
+            </w:pPr>
+            <w:r>
+              <w:t>10000101</w:t>
+            </w:r>
+          </w:p>
+        </w:tc>
+        <w:tc>
+          <w:tcPr>
+            <w:tcW w:w="3115" w:type="dxa"/>
+          </w:tcPr>
+          <w:p>
+            <w:pPr>
+              <w:rPr>
+                <w:lang w:val="en-US" w:eastAsia="ru-RU"/>
+              </w:rPr>
+            </w:pPr>
+            <w:r>
+              <w:rPr>
+                <w:lang w:val="en-US" w:eastAsia="ru-RU"/>
+              </w:rPr>
+              <w:t>101</w:t>
+            </w:r>
+          </w:p>
+        </w:tc>
+      </w:tr>
+      <w:tr>
+        <w:tc>
+          <w:tcPr>
+            <w:tcW w:w="3114" w:type="dxa"/>
+          </w:tcPr>
+          <w:p>
+            <w:pPr>
+              <w:rPr>
+                <w:lang w:val="en-US" w:eastAsia="ru-RU"/>
+              </w:rPr>
+            </w:pPr>
+            <w:r>
+              <w:rPr>
+                <w:lang w:val="en-US" w:eastAsia="ru-RU"/>
+              </w:rPr>
+              <w:t>1000</w:t>
+            </w:r>
+          </w:p>
+        </w:tc>
+        <w:tc>
+          <w:tcPr>
+            <w:tcW w:w="3115" w:type="dxa"/>
+          </w:tcPr>
+          <w:p>
+            <w:pPr>
+              <w:rPr>
+                <w:lang w:eastAsia="ru-RU"/>
+              </w:rPr>
+            </w:pPr>
+            <w:r>
+              <w:t>0101</w:t>
+            </w:r>
+          </w:p>
+        </w:tc>
+        <w:tc>
+          <w:tcPr>
+            <w:tcW w:w="3115" w:type="dxa"/>
+          </w:tcPr>
+          <w:p>
+            <w:pPr>
+              <w:rPr>
+                <w:lang w:val="en-US" w:eastAsia="ru-RU"/>
+              </w:rPr>
+            </w:pPr>
+            <w:r>
+              <w:rPr>
+                <w:lang w:val="en-US" w:eastAsia="ru-RU"/>
+              </w:rPr>
+              <w:t>110</w:t>
+            </w:r>
+          </w:p>
+        </w:tc>
+      </w:tr>
+      <w:tr>
+        <w:tc>
+          <w:tcPr>
+            <w:tcW w:w="3114" w:type="dxa"/>
+          </w:tcPr>
+          <w:p>
+            <w:pPr>
+              <w:rPr>
+                <w:lang w:val="en-US"/>
+              </w:rPr>
+            </w:pPr>
+            <w:r>
+              <w:rPr>
+                <w:lang w:val="en-US"/>
+              </w:rPr>
+              <w:t>0101</w:t>
+            </w:r>
+          </w:p>
+        </w:tc>
+        <w:tc>
+          <w:tcPr>
+            <w:tcW w:w="3115" w:type="dxa"/>
+          </w:tcPr>
+          <w:p/>
+        </w:tc>
+        <w:tc>
+          <w:tcPr>
+            <w:tcW w:w="3115" w:type="dxa"/>
+          </w:tcPr>
+          <w:p>
+            <w:pPr>
+              <w:rPr>
+                <w:lang w:val="en-US" w:eastAsia="ru-RU"/>
+              </w:rPr>
+            </w:pPr>
+            <w:r>
+              <w:rPr>
+                <w:lang w:val="en-US" w:eastAsia="ru-RU"/>
+              </w:rPr>
+              <w:t>111</w:t>
+            </w:r>
+          </w:p>
+        </w:tc>
+      </w:tr>
+    </w:tbl>
+    <w:p>
+      <w:pPr>
+        <w:spacing w:line="259" w:lineRule="auto"/>
+        <w:rPr>
+          <w:lang w:eastAsia="ru-RU"/>
+        </w:rPr>
+      </w:pPr>
+    </w:p>
+    <w:p>
+      <w:pPr>
+        <w:spacing w:line="259" w:lineRule="auto"/>
+        <w:rPr>
+          <w:lang w:eastAsia="ru-RU"/>
+        </w:rPr>
+      </w:pPr>
+      <w:r>
+        <w:rPr>
+          <w:lang w:eastAsia="ru-RU"/>
+        </w:rPr>
+        <w:t>Таблица 2 — Итоги кодирования</w:t>
+      </w:r>
+    </w:p>
+    <w:tbl>
+      <w:tblPr>
+        <w:tblStyle w:val="a3"/>
+        <w:tblW w:w="0" w:type="auto"/>
+        <w:tblLook w:val="04A0" w:firstRow="1" w:lastRow="0" w:firstColumn="1" w:lastColumn="0" w:noHBand="0" w:noVBand="1"/>
+      </w:tblPr>
+      <w:tblGrid>
+        <w:gridCol w:w="2263"/>
+        <w:gridCol w:w="7081"/>
+      </w:tblGrid>
+      <w:tr>
+        <w:tc>
+          <w:tcPr>
+            <w:tcW w:w="2263" w:type="dxa"/>
+          </w:tcPr>
+          <w:p>
+            <w:pPr>
+              <w:spacing w:line="259" w:lineRule="auto"/>
+              <w:rPr>
+                <w:lang w:eastAsia="ru-RU"/>
+              </w:rPr>
+            </w:pPr>
+            <w:r>
+              <w:rPr>
+                <w:lang w:eastAsia="ru-RU"/>
+              </w:rPr>
+              <w:t>Исходный текст</w:t>
+            </w:r>
+          </w:p>
+        </w:tc>
+        <w:tc>
+          <w:tcPr>
+            <w:tcW w:w="7081" w:type="dxa"/>
+          </w:tcPr>
+          <w:p>
+            <w:pPr>
+              <w:spacing w:line="259" w:lineRule="auto"/>
+            </w:pPr>
+            <w:r>
+              <w:t>0100101010010000101</w:t>
+            </w:r>
+          </w:p>
+          <w:p>
+            <w:pPr>
+              <w:spacing w:line="259" w:lineRule="auto"/>
+            </w:pPr>
+            <w:r>
+              <w:t>0</w:t>
+            </w:r>
+            <w:r>
+              <w:rPr>
+                <w:lang w:val="en-US"/>
+              </w:rPr>
+              <w:t>.</w:t>
+            </w:r>
+            <w:r>
+              <w:t>10</w:t>
+            </w:r>
+            <w:r>
+              <w:t>.</w:t>
+            </w:r>
+            <w:r>
+              <w:t>01</w:t>
+            </w:r>
+            <w:r>
+              <w:rPr>
+                <w:lang w:val="en-US"/>
+              </w:rPr>
+              <w:t>.</w:t>
+            </w:r>
+            <w:r>
+              <w:t>010</w:t>
+            </w:r>
+            <w:r>
+              <w:rPr>
+                <w:lang w:val="en-US"/>
+              </w:rPr>
+              <w:t>.</w:t>
+            </w:r>
+            <w:r>
+              <w:t>100</w:t>
+            </w:r>
+            <w:r>
+              <w:rPr>
+                <w:lang w:val="en-US"/>
+              </w:rPr>
+              <w:t>.</w:t>
+            </w:r>
+            <w:r>
+              <w:t>1000</w:t>
+            </w:r>
+            <w:r>
+              <w:rPr>
+                <w:lang w:val="en-US"/>
+              </w:rPr>
+              <w:t>.</w:t>
+            </w:r>
+            <w:r>
+              <w:t>0101</w:t>
+            </w:r>
+          </w:p>
+        </w:tc>
+      </w:tr>
+      <w:tr>
+        <w:tc>
+          <w:tcPr>
+            <w:tcW w:w="2263" w:type="dxa"/>
+          </w:tcPr>
+          <w:p>
+            <w:pPr>
+              <w:spacing w:line="259" w:lineRule="auto"/>
+              <w:rPr>
+                <w:lang w:val="en-US" w:eastAsia="ru-RU"/>
+              </w:rPr>
+            </w:pPr>
+            <w:r>
+              <w:rPr>
+                <w:lang w:val="en-US" w:eastAsia="ru-RU"/>
+              </w:rPr>
+              <w:t>LZ-</w:t>
+            </w:r>
+            <w:r>
+              <w:rPr>
+                <w:lang w:eastAsia="ru-RU"/>
+              </w:rPr>
+              <w:t>код</w:t>
+            </w:r>
+          </w:p>
+        </w:tc>
+        <w:tc>
+          <w:tcPr>
+            <w:tcW w:w="7081" w:type="dxa"/>
+          </w:tcPr>
+          <w:p>
+            <w:pPr>
+              <w:spacing w:line="259" w:lineRule="auto"/>
+              <w:rPr>
+                <w:lang w:val="en-US" w:eastAsia="ru-RU"/>
+              </w:rPr>
+            </w:pPr>
+            <w:r>
+              <w:rPr>
+                <w:lang w:val="en-US" w:eastAsia="ru-RU"/>
+              </w:rPr>
+              <w:t>0.10.11</w:t>
+            </w:r>
+            <w:r>
+              <w:rPr>
+                <w:lang w:val="en-US" w:eastAsia="ru-RU"/>
+              </w:rPr>
+              <w:t>.110.100.1010.1001</w:t>
+            </w:r>
+          </w:p>
+        </w:tc>
+      </w:tr>
+      <w:tr>
+        <w:tc>
+          <w:tcPr>
+            <w:tcW w:w="2263" w:type="dxa"/>
+          </w:tcPr>
+          <w:p>
+            <w:pPr>
+              <w:spacing w:line="259" w:lineRule="auto"/>
+              <w:rPr>
+                <w:lang w:val="en-US" w:eastAsia="ru-RU"/>
+              </w:rPr>
+            </w:pPr>
+            <w:r>
+              <w:rPr>
+                <w:lang w:val="en-US" w:eastAsia="ru-RU"/>
+              </w:rPr>
+              <w:t>R</w:t>
+            </w:r>
+          </w:p>
+        </w:tc>
+        <w:tc>
+          <w:tcPr>
+            <w:tcW w:w="7081" w:type="dxa"/>
+          </w:tcPr>
+          <w:p>
+            <w:pPr>
+              <w:spacing w:line="259" w:lineRule="auto"/>
+              <w:rPr>
+                <w:lang w:val="en-US" w:eastAsia="ru-RU"/>
+              </w:rPr>
+            </w:pPr>
+            <w:r>
+              <w:rPr>
+                <w:lang w:val="en-US" w:eastAsia="ru-RU"/>
+              </w:rPr>
+              <w:t xml:space="preserve">   2        3</w:t>
+            </w:r>
+          </w:p>
+        </w:tc>
+      </w:tr>
+      <w:tr>
+        <w:tc>
+          <w:tcPr>
+            <w:tcW w:w="2263" w:type="dxa"/>
+          </w:tcPr>
+          <w:p>
+            <w:pPr>
+              <w:spacing w:line="259" w:lineRule="auto"/>
+              <w:rPr>
+                <w:lang w:eastAsia="ru-RU"/>
+              </w:rPr>
+            </w:pPr>
+            <w:r>
+              <w:rPr>
+                <w:lang w:eastAsia="ru-RU"/>
+              </w:rPr>
+              <w:t>Вводимые коды</w:t>
+            </w:r>
+          </w:p>
+        </w:tc>
+        <w:tc>
+          <w:tcPr>
+            <w:tcW w:w="7081" w:type="dxa"/>
+          </w:tcPr>
+          <w:p>
+            <w:pPr>
+              <w:spacing w:line="259" w:lineRule="auto"/>
+              <w:rPr>
+                <w:lang w:val="en-US" w:eastAsia="ru-RU"/>
+              </w:rPr>
+            </w:pPr>
+            <w:r>
+              <w:rPr>
+                <w:lang w:val="en-US" w:eastAsia="ru-RU"/>
+              </w:rPr>
+              <w:t xml:space="preserve">- 10 11 100 101 110 111 </w:t>
+            </w:r>
+          </w:p>
+        </w:tc>
+      </w:tr>
+    </w:tbl>
+    <w:p>
+      <w:pPr>
+        <w:spacing w:line="259" w:lineRule="auto"/>
+        <w:rPr>
+          <w:lang w:eastAsia="ru-RU"/>
+        </w:rPr>
+      </w:pPr>
+    </w:p>
+    <w:p>
+      <w:pPr>
+        <w:spacing w:line="259" w:lineRule="auto"/>
+        <w:rPr>
+          <w:lang w:eastAsia="ru-RU"/>
+        </w:rPr>
+      </w:pPr>
+      <w:r>
+        <w:rPr>
+          <w:lang w:eastAsia="ru-RU"/>
+        </w:rPr>
+        <w:br w:type="page"/>
+      </w:r>
+    </w:p>
+    <w:p>
+      <w:pPr>
+        <w:pStyle w:val="3"/>
+        <w:rPr>
+          <w:lang w:eastAsia="ru-RU"/>
+        </w:rPr>
+      </w:pPr>
+      <w:r>
+        <w:rPr>
+          <w:lang w:eastAsia="ru-RU"/>
+        </w:rPr>
+        <w:lastRenderedPageBreak/>
+        <w:t xml:space="preserve">Метод Лемпеля-Зива </w:t>
+      </w:r>
+      <w:r>
+        <w:rPr>
+          <w:lang w:val="en-US" w:eastAsia="ru-RU"/>
+        </w:rPr>
+        <w:t>LZ</w:t>
+      </w:r>
+      <w:r>
+        <w:rPr>
+          <w:lang w:eastAsia="ru-RU"/>
+        </w:rPr>
+        <w:t>78</w:t>
+      </w:r>
+    </w:p>
+    <w:p>
+      <w:pPr>
+        <w:pStyle w:val="ad"/>
+        <w:spacing w:after="0" w:line="360" w:lineRule="auto"/>
+        <w:ind w:left="0"/>
+        <w:jc w:val="center"/>
+        <w:rPr>
+          <w:rFonts w:ascii="Times New Roman" w:hAnsi="Times New Roman" w:cs="Times New Roman"/>
+          <w:sz w:val="28"/>
+          <w:szCs w:val="28"/>
+        </w:rPr>
+      </w:pPr>
+      <w:r>
+        <w:rPr>
+          <w:rFonts w:ascii="Times New Roman" w:hAnsi="Times New Roman" w:cs="Times New Roman"/>
+          <w:sz w:val="28"/>
+          <w:szCs w:val="28"/>
+        </w:rPr>
+        <w:drawing>
+          <wp:inline distT="0" distB="0" distL="0" distR="0" wp14:anchorId="04CC2EDE" wp14:editId="282EA044">
+            <wp:extent cx="2181529" cy="447737"/>
+            <wp:effectExtent l="0" t="0" r="9525" b="9525"/>
+            <wp:docPr id="9" name="Рисунок 9"/>
+            <wp:cNvGraphicFramePr>
+              <a:graphicFrameLocks xmlns:a="http://schemas.openxmlformats.org/drawingml/2006/main" noChangeAspect="1"/>
+            </wp:cNvGraphicFramePr>
+            <a:graphic xmlns:a="http://schemas.openxmlformats.org/drawingml/2006/main">
+              <a:graphicData uri="http://schemas.openxmlformats.org/drawingml/2006/picture">
+                <pic:pic xmlns:pic="http://schemas.openxmlformats.org/drawingml/2006/picture">
+                  <pic:nvPicPr>
+                    <pic:cNvPr id="1" name=""/>
+                    <pic:cNvPicPr/>
+                  </pic:nvPicPr>
+                  <pic:blipFill>
+                    <a:blip r:embed="rId16"/>
+                    <a:stretch>
+                      <a:fillRect/>
+                    </a:stretch>
+                  </pic:blipFill>
+                  <pic:spPr>
+                    <a:xfrm>
+                      <a:off x="0" y="0"/>
+                      <a:ext cx="2181529" cy="447737"/>
+                    </a:xfrm>
+                    <a:prstGeom prst="rect">
+                      <a:avLst/>
+                    </a:prstGeom>
+                  </pic:spPr>
+                </pic:pic>
+              </a:graphicData>
+            </a:graphic>
+          </wp:inline>
+        </w:drawing>
+      </w:r>
+    </w:p>
+    <w:p>
+      <w:pPr>
+        <w:spacing w:line="360" w:lineRule="auto"/>
+        <w:jc w:val="center"/>
+        <w:rPr>
+          <w:rFonts w:cs="Times New Roman"/>
+          <w:szCs w:val="28"/>
+          <w:lang w:eastAsia="ru-RU"/>
+        </w:rPr>
+      </w:pPr>
+      <w:r>
+        <w:rPr>
+          <w:rFonts w:cs="Times New Roman"/>
+          <w:szCs w:val="28"/>
+          <w:lang w:eastAsia="ru-RU"/>
+        </w:rPr>
+        <w:t xml:space="preserve">Рисунок </w:t>
+      </w:r>
+      <w:r>
+        <w:rPr>
+          <w:rFonts w:cs="Times New Roman"/>
+          <w:szCs w:val="28"/>
+          <w:lang w:eastAsia="ru-RU"/>
+        </w:rPr>
+        <w:t>5</w:t>
+      </w:r>
+      <w:r>
+        <w:rPr>
+          <w:rFonts w:cs="Times New Roman"/>
+          <w:szCs w:val="28"/>
+          <w:lang w:eastAsia="ru-RU"/>
+        </w:rPr>
+        <w:t xml:space="preserve"> – Индивидуальный вариант задания</w:t>
+      </w:r>
+    </w:p>
+    <w:p>
+      <w:pPr>
+        <w:rPr>
+          <w:rFonts w:cs="Times New Roman"/>
+          <w:szCs w:val="28"/>
+          <w:lang w:eastAsia="ru-RU"/>
+        </w:rPr>
+      </w:pPr>
+      <w:r>
+        <w:rPr>
+          <w:rFonts w:cs="Times New Roman"/>
+          <w:szCs w:val="28"/>
+          <w:lang w:eastAsia="ru-RU"/>
+        </w:rPr>
+        <w:t>Таблица</w:t>
+      </w:r>
+      <w:r>
+        <w:rPr>
+          <w:rFonts w:cs="Times New Roman"/>
+          <w:szCs w:val="28"/>
+          <w:lang w:eastAsia="ru-RU"/>
+        </w:rPr>
+        <w:t xml:space="preserve"> 3</w:t>
+      </w:r>
+      <w:r>
+        <w:rPr>
+          <w:rFonts w:cs="Times New Roman"/>
+          <w:szCs w:val="28"/>
+          <w:lang w:eastAsia="ru-RU"/>
+        </w:rPr>
+        <w:t xml:space="preserve"> – </w:t>
+      </w:r>
+      <w:r>
+        <w:rPr>
+          <w:rFonts w:cs="Times New Roman"/>
+          <w:szCs w:val="28"/>
+          <w:lang w:eastAsia="ru-RU"/>
+        </w:rPr>
+        <w:t>К</w:t>
+      </w:r>
+      <w:r>
+        <w:rPr>
+          <w:rFonts w:cs="Times New Roman"/>
+          <w:szCs w:val="28"/>
+          <w:lang w:eastAsia="ru-RU"/>
+        </w:rPr>
+        <w:t xml:space="preserve">одирование с помощью метода </w:t>
       </w:r>
       <w:r>
         <w:rPr>
@@ -3296,7 +4302,6 @@
                 <w:lang w:eastAsia="ru-RU"/>
               </w:rPr>
             </w:pPr>
-            <w:proofErr w:type="spellStart"/>
             <w:r>
               <w:rPr>
                 <w:rFonts w:cs="Times New Roman"/>
@@ -3305,7 +4310,6 @@
               </w:rPr>
               <w:t>кук</w:t>
             </w:r>
-            <w:proofErr w:type="spellEnd"/>
           </w:p>
         </w:tc>
         <w:tc>
@@ -3369,33 +4373,7 @@
                 <w:szCs w:val="28"/>
                 <w:lang w:eastAsia="ru-RU"/>
               </w:rPr>
-              <w:t>к = 1, у = 2, ку = 3, р = 4</w:t>
-            </w:r>
-            <w:r>
-              <w:rPr>
-                <w:rFonts w:cs="Times New Roman"/>
-                <w:szCs w:val="28"/>
-                <w:lang w:eastAsia="ru-RU"/>
-              </w:rPr>
-              <w:t xml:space="preserve">, </w:t>
-            </w:r>
-            <w:proofErr w:type="spellStart"/>
-            <w:r>
-              <w:rPr>
-                <w:rFonts w:cs="Times New Roman"/>
-                <w:szCs w:val="28"/>
-                <w:lang w:eastAsia="ru-RU"/>
-              </w:rPr>
-              <w:t>кук</w:t>
-            </w:r>
-            <w:proofErr w:type="spellEnd"/>
-            <w:r>
-              <w:rPr>
-                <w:rFonts w:cs="Times New Roman"/>
-                <w:szCs w:val="28"/>
-                <w:lang w:eastAsia="ru-RU"/>
-              </w:rPr>
-              <w:t xml:space="preserve"> = 5</w:t>
+              <w:t>к = 1, у = 2, ку = 3, р = 4, кук = 5</w:t>
             </w:r>
           </w:p>
         </w:tc>
@@ -3413,7 +4391,6 @@
                 <w:lang w:eastAsia="ru-RU"/>
               </w:rPr>
             </w:pPr>
-            <w:proofErr w:type="spellStart"/>
             <w:r>
               <w:rPr>
                 <w:rFonts w:cs="Times New Roman"/>
@@ -3422,7 +4399,6 @@
               </w:rPr>
               <w:t>ур</w:t>
             </w:r>
-            <w:proofErr w:type="spellEnd"/>
           </w:p>
         </w:tc>
         <w:tc>
@@ -3486,51 +4462,7 @@
                 <w:szCs w:val="28"/>
                 <w:lang w:eastAsia="ru-RU"/>
               </w:rPr>
-              <w:t xml:space="preserve">к = 1, у = 2, ку = 3, р = 4, </w:t>
-            </w:r>
-            <w:proofErr w:type="spellStart"/>
-            <w:r>
-              <w:rPr>
-                <w:rFonts w:cs="Times New Roman"/>
-                <w:szCs w:val="28"/>
-                <w:lang w:eastAsia="ru-RU"/>
-              </w:rPr>
-              <w:t>кук</w:t>
-            </w:r>
-            <w:proofErr w:type="spellEnd"/>
-            <w:r>
-              <w:rPr>
-                <w:rFonts w:cs="Times New Roman"/>
-                <w:szCs w:val="28"/>
-                <w:lang w:eastAsia="ru-RU"/>
-              </w:rPr>
-              <w:t xml:space="preserve"> = 5</w:t>
-            </w:r>
-            <w:r>
-              <w:rPr>
-                <w:rFonts w:cs="Times New Roman"/>
-                <w:szCs w:val="28"/>
-                <w:lang w:eastAsia="ru-RU"/>
-              </w:rPr>
-              <w:t xml:space="preserve">, </w:t>
-            </w:r>
-            <w:proofErr w:type="spellStart"/>
-            <w:r>
-              <w:rPr>
-                <w:rFonts w:cs="Times New Roman"/>
-                <w:szCs w:val="28"/>
-                <w:lang w:eastAsia="ru-RU"/>
-              </w:rPr>
-              <w:t>ур</w:t>
-            </w:r>
-            <w:proofErr w:type="spellEnd"/>
-            <w:r>
-              <w:rPr>
-                <w:rFonts w:cs="Times New Roman"/>
-                <w:szCs w:val="28"/>
-                <w:lang w:eastAsia="ru-RU"/>
-              </w:rPr>
-              <w:t xml:space="preserve"> = 6</w:t>
+              <w:t>к = 1, у = 2, ку = 3, р = 4, кук = 5, ур = 6</w:t>
             </w:r>
           </w:p>
         </w:tc>
@@ -3619,51 +4551,7 @@
                 <w:szCs w:val="28"/>
                 <w:lang w:eastAsia="ru-RU"/>
               </w:rPr>
-              <w:t xml:space="preserve">к = 1, у = 2, ку = 3, р = 4, </w:t>
-            </w:r>
-            <w:proofErr w:type="spellStart"/>
-            <w:r>
-              <w:rPr>
-                <w:rFonts w:cs="Times New Roman"/>
-                <w:szCs w:val="28"/>
-                <w:lang w:eastAsia="ru-RU"/>
-              </w:rPr>
-              <w:t>кук</w:t>
-            </w:r>
-            <w:proofErr w:type="spellEnd"/>
-            <w:r>
-              <w:rPr>
-                <w:rFonts w:cs="Times New Roman"/>
-                <w:szCs w:val="28"/>
-                <w:lang w:eastAsia="ru-RU"/>
-              </w:rPr>
-              <w:t xml:space="preserve"> = 5, </w:t>
-            </w:r>
-            <w:proofErr w:type="spellStart"/>
-            <w:r>
-              <w:rPr>
-                <w:rFonts w:cs="Times New Roman"/>
-                <w:szCs w:val="28"/>
-                <w:lang w:eastAsia="ru-RU"/>
-              </w:rPr>
-              <w:t>ур</w:t>
-            </w:r>
-            <w:proofErr w:type="spellEnd"/>
-            <w:r>
-              <w:rPr>
-                <w:rFonts w:cs="Times New Roman"/>
-                <w:szCs w:val="28"/>
-                <w:lang w:eastAsia="ru-RU"/>
-              </w:rPr>
-              <w:t xml:space="preserve"> = 6</w:t>
-            </w:r>
-            <w:r>
-              <w:rPr>
-                <w:rFonts w:cs="Times New Roman"/>
-                <w:szCs w:val="28"/>
-                <w:lang w:eastAsia="ru-RU"/>
-              </w:rPr>
-              <w:t>, е = 7</w:t>
+              <w:t>к = 1, у = 2, ку = 3, р = 4, кук = 5, ур = 6, е = 7</w:t>
             </w:r>
           </w:p>
         </w:tc>
@@ -3752,51 +4640,7 @@
                 <w:szCs w:val="28"/>
                 <w:lang w:eastAsia="ru-RU"/>
               </w:rPr>
-              <w:t xml:space="preserve">к = 1, у = 2, ку = 3, р = 4, </w:t>
-            </w:r>
-            <w:proofErr w:type="spellStart"/>
-            <w:r>
-              <w:rPr>
-                <w:rFonts w:cs="Times New Roman"/>
-                <w:szCs w:val="28"/>
-                <w:lang w:eastAsia="ru-RU"/>
-              </w:rPr>
-              <w:t>кук</w:t>
-            </w:r>
-            <w:proofErr w:type="spellEnd"/>
-            <w:r>
-              <w:rPr>
-                <w:rFonts w:cs="Times New Roman"/>
-                <w:szCs w:val="28"/>
-                <w:lang w:eastAsia="ru-RU"/>
-              </w:rPr>
-              <w:t xml:space="preserve"> = 5, </w:t>
-            </w:r>
-            <w:proofErr w:type="spellStart"/>
-            <w:r>
-              <w:rPr>
-                <w:rFonts w:cs="Times New Roman"/>
-                <w:szCs w:val="28"/>
-                <w:lang w:eastAsia="ru-RU"/>
-              </w:rPr>
-              <w:t>ур</w:t>
-            </w:r>
-            <w:proofErr w:type="spellEnd"/>
-            <w:r>
-              <w:rPr>
-                <w:rFonts w:cs="Times New Roman"/>
-                <w:szCs w:val="28"/>
-                <w:lang w:eastAsia="ru-RU"/>
-              </w:rPr>
-              <w:t xml:space="preserve"> = 6, е = 7</w:t>
-            </w:r>
-            <w:r>
-              <w:rPr>
-                <w:rFonts w:cs="Times New Roman"/>
-                <w:szCs w:val="28"/>
-                <w:lang w:eastAsia="ru-RU"/>
-              </w:rPr>
-              <w:t>,</w:t>
+              <w:t>к = 1, у = 2, ку = 3, р = 4, кук = 5, ур = 6, е = 7,</w:t>
             </w:r>
           </w:p>
           <w:p>
@@ -3903,43 +4747,7 @@
                 <w:szCs w:val="28"/>
                 <w:lang w:eastAsia="ru-RU"/>
               </w:rPr>
-              <w:t xml:space="preserve">к = 1, у = 2, ку = 3, р = 4, </w:t>
-            </w:r>
-            <w:proofErr w:type="spellStart"/>
-            <w:r>
-              <w:rPr>
-                <w:rFonts w:cs="Times New Roman"/>
-                <w:szCs w:val="28"/>
-                <w:lang w:eastAsia="ru-RU"/>
-              </w:rPr>
-              <w:t>кук</w:t>
-            </w:r>
-            <w:proofErr w:type="spellEnd"/>
-            <w:r>
-              <w:rPr>
-                <w:rFonts w:cs="Times New Roman"/>
-                <w:szCs w:val="28"/>
-                <w:lang w:eastAsia="ru-RU"/>
-              </w:rPr>
-              <w:t xml:space="preserve"> = 5, </w:t>
-            </w:r>
-            <w:proofErr w:type="spellStart"/>
-            <w:r>
-              <w:rPr>
-                <w:rFonts w:cs="Times New Roman"/>
-                <w:szCs w:val="28"/>
-                <w:lang w:eastAsia="ru-RU"/>
-              </w:rPr>
-              <w:t>ур</w:t>
-            </w:r>
-            <w:proofErr w:type="spellEnd"/>
-            <w:r>
-              <w:rPr>
-                <w:rFonts w:cs="Times New Roman"/>
-                <w:szCs w:val="28"/>
-                <w:lang w:eastAsia="ru-RU"/>
-              </w:rPr>
-              <w:t xml:space="preserve"> = 6, е = 7,</w:t>
+              <w:t>к = 1, у = 2, ку = 3, р = 4, кук = 5, ур = 6, е = 7,</w:t>
             </w:r>
           </w:p>
           <w:p>
@@ -3957,15 +4765,7 @@
                 <w:szCs w:val="28"/>
                 <w:lang w:eastAsia="ru-RU"/>
               </w:rPr>
-              <w:t>кур = 8</w:t>
-            </w:r>
-            <w:r>
-              <w:rPr>
-                <w:rFonts w:cs="Times New Roman"/>
-                <w:szCs w:val="28"/>
-                <w:lang w:eastAsia="ru-RU"/>
-              </w:rPr>
-              <w:t>, ек = 9</w:t>
+              <w:t>кур = 8, ек = 9</w:t>
             </w:r>
           </w:p>
         </w:tc>
@@ -3983,7 +4783,6 @@
                 <w:lang w:eastAsia="ru-RU"/>
               </w:rPr>
             </w:pPr>
-            <w:proofErr w:type="spellStart"/>
             <w:r>
               <w:rPr>
                 <w:rFonts w:cs="Times New Roman"/>
@@ -3992,7 +4791,6 @@
               </w:rPr>
               <w:t>ун</w:t>
             </w:r>
-            <w:proofErr w:type="spellEnd"/>
           </w:p>
         </w:tc>
         <w:tc>
@@ -4056,43 +4854,7 @@
                 <w:szCs w:val="28"/>
                 <w:lang w:eastAsia="ru-RU"/>
               </w:rPr>
-              <w:t xml:space="preserve">к = 1, у = 2, ку = 3, р = 4, </w:t>
-            </w:r>
-            <w:proofErr w:type="spellStart"/>
-            <w:r>
-              <w:rPr>
-                <w:rFonts w:cs="Times New Roman"/>
-                <w:szCs w:val="28"/>
-                <w:lang w:eastAsia="ru-RU"/>
-              </w:rPr>
-              <w:t>кук</w:t>
-            </w:r>
-            <w:proofErr w:type="spellEnd"/>
-            <w:r>
-              <w:rPr>
-                <w:rFonts w:cs="Times New Roman"/>
-                <w:szCs w:val="28"/>
-                <w:lang w:eastAsia="ru-RU"/>
-              </w:rPr>
-              <w:t xml:space="preserve"> = 5, </w:t>
-            </w:r>
-            <w:proofErr w:type="spellStart"/>
-            <w:r>
-              <w:rPr>
-                <w:rFonts w:cs="Times New Roman"/>
-                <w:szCs w:val="28"/>
-                <w:lang w:eastAsia="ru-RU"/>
-              </w:rPr>
-              <w:t>ур</w:t>
-            </w:r>
-            <w:proofErr w:type="spellEnd"/>
-            <w:r>
-              <w:rPr>
-                <w:rFonts w:cs="Times New Roman"/>
-                <w:szCs w:val="28"/>
-                <w:lang w:eastAsia="ru-RU"/>
-              </w:rPr>
-              <w:t xml:space="preserve"> = 6, е = 7,</w:t>
+              <w:t>к = 1, у = 2, ку = 3, р = 4, кук = 5, ур = 6, е = 7,</w:t>
             </w:r>
           </w:p>
           <w:p>
@@ -4110,33 +4872,7 @@
                 <w:szCs w:val="28"/>
                 <w:lang w:eastAsia="ru-RU"/>
               </w:rPr>
-              <w:t>кур = 8, ек = 9</w:t>
-            </w:r>
-            <w:r>
-              <w:rPr>
-                <w:rFonts w:cs="Times New Roman"/>
-                <w:szCs w:val="28"/>
-                <w:lang w:eastAsia="ru-RU"/>
-              </w:rPr>
-              <w:t xml:space="preserve">, </w:t>
-            </w:r>
-            <w:proofErr w:type="spellStart"/>
-            <w:r>
-              <w:rPr>
-                <w:rFonts w:cs="Times New Roman"/>
-                <w:szCs w:val="28"/>
-                <w:lang w:eastAsia="ru-RU"/>
-              </w:rPr>
-              <w:t>ун</w:t>
-            </w:r>
-            <w:proofErr w:type="spellEnd"/>
-            <w:r>
-              <w:rPr>
-                <w:rFonts w:cs="Times New Roman"/>
-                <w:szCs w:val="28"/>
-                <w:lang w:eastAsia="ru-RU"/>
-              </w:rPr>
-              <w:t xml:space="preserve"> = 10</w:t>
+              <w:t>кур = 8, ек = 9, ун = 10</w:t>
             </w:r>
           </w:p>
         </w:tc>
@@ -4215,7 +4951,6 @@
         </w:rPr>
         <w:t xml:space="preserve">&lt;0, </w:t>
       </w:r>
-      <w:proofErr w:type="gramStart"/>
       <w:r>
         <w:rPr>
           <w:rFonts w:cs="Times New Roman"/>
@@ -4232,7 +4967,6 @@
         </w:rPr>
         <w:t>&gt;&lt;</w:t>
       </w:r>
-      <w:proofErr w:type="gramEnd"/>
       <w:r>
         <w:rPr>
           <w:rFonts w:cs="Times New Roman"/>
@@ -4463,13 +5197,8 @@
       <w:r>
         <w:t>-</w:t>
       </w:r>
-      <w:proofErr w:type="spellStart"/>
-      <w:r>
-        <w:t>Фано</w:t>
-      </w:r>
-      <w:proofErr w:type="spellEnd"/>
-      <w:r>
-        <w:t>. Разработать алгоритм и программу восстановления сжатого текста. Выполнить тестирование программы на текстовом файле. Определить процент сжатия.</w:t>
+      <w:r>
+        <w:t>Фано. Разработать алгоритм и программу восстановления сжатого текста. Выполнить тестирование программы на текстовом файле. Определить процент сжатия.</w:t>
       </w:r>
     </w:p>
     <w:p>
@@ -4487,15 +5216,7 @@
         <w:spacing w:line="259" w:lineRule="auto"/>
       </w:pPr>
       <w:r>
-        <w:t>Метод Шеннона-</w:t>
-      </w:r>
-      <w:proofErr w:type="spellStart"/>
-      <w:r>
-        <w:t>Фано</w:t>
-      </w:r>
-      <w:proofErr w:type="spellEnd"/>
-      <w:r>
-        <w:t xml:space="preserve"> представляет собой алгоритм для построения префиксного кода, направленного на минимизацию средней длины кодов для кодируемых сообщений. В основе метода лежит принцип разделения символов на две группы, примерно равные по суммарной вероятности или частоте появления. Этот процесс начинается с сортировки всех символов в порядке убывания частот, после чего множество символов делится на две группы так, чтобы суммы частот в этих группах были как можно ближе друг к другу.</w:t>
+        <w:t>Метод Шеннона-Фано представляет собой алгоритм для построения префиксного кода, направленного на минимизацию средней длины кодов для кодируемых сообщений. В основе метода лежит принцип разделения символов на две группы, примерно равные по суммарной вероятности или частоте появления. Этот процесс начинается с сортировки всех символов в порядке убывания частот, после чего множество символов делится на две группы так, чтобы суммы частот в этих группах были как можно ближе друг к другу.</w:t>
       </w:r>
     </w:p>
     <w:p>
@@ -4511,23 +5232,7 @@
         <w:spacing w:line="259" w:lineRule="auto"/>
       </w:pPr>
       <w:r>
-        <w:t>Метод Шеннона-</w:t>
-      </w:r>
-      <w:proofErr w:type="spellStart"/>
-      <w:r>
-        <w:t>Фано</w:t>
-      </w:r>
-      <w:proofErr w:type="spellEnd"/>
-      <w:r>
-        <w:t xml:space="preserve"> позволяет получить эффективное представление символов за счет того, что более частым символам назначаются более короткие коды, а менее частым — более длинные. Однако, в отличие от метода Хаффмана, метод Шеннона-</w:t>
-      </w:r>
-      <w:proofErr w:type="spellStart"/>
-      <w:r>
-        <w:t>Фано</w:t>
-      </w:r>
-      <w:proofErr w:type="spellEnd"/>
-      <w:r>
-        <w:t xml:space="preserve"> не всегда гарантирует минимально возможную длину кода для всех случаев, так как разделение на группы по частотам может быть неточным, что иногда приводит к незначительно большему объему данных.</w:t>
+        <w:t>Метод Шеннона-Фано позволяет получить эффективное представление символов за счет того, что более частым символам назначаются более короткие коды, а менее частым — более длинные. Однако, в отличие от метода Хаффмана, метод Шеннона-Фано не всегда гарантирует минимально возможную длину кода для всех случаев, так как разделение на группы по частотам может быть неточным, что иногда приводит к незначительно большему объему данных.</w:t>
       </w:r>
       <w:r>
         <w:br w:type="page"/>
@@ -4634,7 +5339,7 @@
           <w:szCs w:val="28"/>
           <w:lang w:eastAsia="ru-RU"/>
         </w:rPr>
-        <w:t>3</w:t>
+        <w:t>6-8</w:t>
       </w:r>
       <w:r>
         <w:rPr>
@@ -4681,7 +5386,7 @@
                     <pic:cNvPicPr/>
                   </pic:nvPicPr>
                   <pic:blipFill>
-                    <a:blip r:embed="rId15">
+                    <a:blip r:embed="rId17">
                       <a:extLst>
                         <a:ext uri="{28A0092B-C50C-407E-A947-70E740481C1C}">
                           <a14:useLocalDpi xmlns:a14="http://schemas.microsoft.com/office/drawing/2010/main" val="0"/>
@@ -4739,7 +5444,7 @@
           <w:szCs w:val="28"/>
           <w:lang w:eastAsia="ru-RU"/>
         </w:rPr>
-        <w:t>3</w:t>
+        <w:t>6</w:t>
       </w:r>
       <w:r>
         <w:rPr>
@@ -4797,7 +5502,7 @@
                     <pic:cNvPicPr/>
                   </pic:nvPicPr>
                   <pic:blipFill>
-                    <a:blip r:embed="rId16">
+                    <a:blip r:embed="rId18">
                       <a:extLst>
                         <a:ext uri="{28A0092B-C50C-407E-A947-70E740481C1C}">
                           <a14:useLocalDpi xmlns:a14="http://schemas.microsoft.com/office/drawing/2010/main" val="0"/>
@@ -4855,7 +5560,7 @@
           <w:szCs w:val="28"/>
           <w:lang w:eastAsia="ru-RU"/>
         </w:rPr>
-        <w:t>4</w:t>
+        <w:t>7</w:t>
       </w:r>
       <w:r>
         <w:rPr>
@@ -4911,7 +5616,7 @@
                     <pic:cNvPicPr/>
                   </pic:nvPicPr>
                   <pic:blipFill>
-                    <a:blip r:embed="rId17">
+                    <a:blip r:embed="rId19">
                       <a:extLst>
                         <a:ext uri="{28A0092B-C50C-407E-A947-70E740481C1C}">
                           <a14:useLocalDpi xmlns:a14="http://schemas.microsoft.com/office/drawing/2010/main" val="0"/>
@@ -4969,7 +5674,7 @@
           <w:szCs w:val="28"/>
           <w:lang w:eastAsia="ru-RU"/>
         </w:rPr>
-        <w:t>5</w:t>
+        <w:t>8</w:t>
       </w:r>
       <w:r>
         <w:rPr>
@@ -5047,7 +5752,7 @@
     <w:p>
       <w:pPr>
         <w:rPr>
-          <w:lang w:val="en-US" w:eastAsia="ru-RU"/>
+          <w:lang w:eastAsia="ru-RU"/>
         </w:rPr>
       </w:pPr>
       <w:r>
@@ -5058,7 +5763,7 @@
       </w:r>
       <w:r>
         <w:rPr>
-          <w:lang w:val="en-US" w:eastAsia="ru-RU"/>
+          <w:lang w:eastAsia="ru-RU"/>
         </w:rPr>
         <w:t xml:space="preserve"> </w:t>
       </w:r>
@@ -5072,11 +5777,35 @@
         <w:rPr>
           <w:lang w:eastAsia="ru-RU"/>
         </w:rPr>
-        <w:t>рис. 4-7)</w:t>
-      </w:r>
-      <w:r>
-        <w:rPr>
-          <w:lang w:val="en-US" w:eastAsia="ru-RU"/>
+        <w:t xml:space="preserve">рис. </w:t>
+      </w:r>
+      <w:r>
+        <w:rPr>
+          <w:lang w:eastAsia="ru-RU"/>
+        </w:rPr>
+        <w:t>9</w:t>
+      </w:r>
+      <w:r>
+        <w:rPr>
+          <w:lang w:eastAsia="ru-RU"/>
+        </w:rPr>
+        <w:t>-</w:t>
+      </w:r>
+      <w:r>
+        <w:rPr>
+          <w:lang w:eastAsia="ru-RU"/>
+        </w:rPr>
+        <w:t>10</w:t>
+      </w:r>
+      <w:r>
+        <w:rPr>
+          <w:lang w:eastAsia="ru-RU"/>
+        </w:rPr>
+        <w:t>)</w:t>
+      </w:r>
+      <w:r>
+        <w:rPr>
+          <w:lang w:eastAsia="ru-RU"/>
         </w:rPr>
         <w:t>.</w:t>
       </w:r>
@@ -5113,7 +5842,7 @@
                     <pic:cNvPicPr/>
                   </pic:nvPicPr>
                   <pic:blipFill>
-                    <a:blip r:embed="rId18">
+                    <a:blip r:embed="rId20">
                       <a:extLst>
                         <a:ext uri="{28A0092B-C50C-407E-A947-70E740481C1C}">
                           <a14:useLocalDpi xmlns:a14="http://schemas.microsoft.com/office/drawing/2010/main" val="0"/>
@@ -5154,7 +5883,7 @@
           <w:szCs w:val="28"/>
           <w:lang w:eastAsia="ru-RU"/>
         </w:rPr>
-        <w:t>7</w:t>
+        <w:t>9</w:t>
       </w:r>
       <w:r>
         <w:rPr>
@@ -5197,7 +5926,7 @@
                     <pic:cNvPicPr/>
                   </pic:nvPicPr>
                   <pic:blipFill>
-                    <a:blip r:embed="rId19">
+                    <a:blip r:embed="rId21">
                       <a:extLst>
                         <a:ext uri="{28A0092B-C50C-407E-A947-70E740481C1C}">
                           <a14:useLocalDpi xmlns:a14="http://schemas.microsoft.com/office/drawing/2010/main" val="0"/>
@@ -5238,7 +5967,7 @@
           <w:szCs w:val="28"/>
           <w:lang w:eastAsia="ru-RU"/>
         </w:rPr>
-        <w:t>7</w:t>
+        <w:t>10</w:t>
       </w:r>
       <w:r>
         <w:rPr>
@@ -5302,23 +6031,17 @@
           <w:lang w:eastAsia="ru-RU"/>
         </w:rPr>
       </w:pPr>
-      <w:bookmarkStart w:id="16" w:name="_Toc160964706"/>
-      <w:bookmarkStart w:id="17" w:name="_Toc181896213"/>
+      <w:bookmarkStart w:id="16" w:name="_Toc181896213"/>
+      <w:bookmarkStart w:id="17" w:name="_Toc160964706"/>
       <w:bookmarkEnd w:id="3"/>
       <w:r>
         <w:rPr>
           <w:lang w:eastAsia="ru-RU"/>
         </w:rPr>
         <w:lastRenderedPageBreak/>
-        <w:t xml:space="preserve">МЕТОД </w:t>
-      </w:r>
-      <w:r>
-        <w:rPr>
-          <w:lang w:eastAsia="ru-RU"/>
-        </w:rPr>
-        <w:t>ХАФФМАНА</w:t>
-      </w:r>
-      <w:bookmarkEnd w:id="17"/>
+        <w:t>МЕТОД ХАФФМАНА</w:t>
+      </w:r>
+      <w:bookmarkEnd w:id="16"/>
     </w:p>
     <w:p>
       <w:pPr>
@@ -5430,7 +6153,23 @@
           <w:szCs w:val="28"/>
           <w:lang w:eastAsia="ru-RU"/>
         </w:rPr>
-        <w:t>(рис. 3)</w:t>
+        <w:t xml:space="preserve">(рис. </w:t>
+      </w:r>
+      <w:r>
+        <w:rPr>
+          <w:rFonts w:cs="Times New Roman"/>
+          <w:szCs w:val="28"/>
+          <w:lang w:eastAsia="ru-RU"/>
+        </w:rPr>
+        <w:t>11-13</w:t>
+      </w:r>
+      <w:r>
+        <w:rPr>
+          <w:rFonts w:cs="Times New Roman"/>
+          <w:szCs w:val="28"/>
+          <w:lang w:eastAsia="ru-RU"/>
+        </w:rPr>
+        <w:t>)</w:t>
       </w:r>
       <w:r>
         <w:rPr>
@@ -5469,7 +6208,7 @@
                     <pic:cNvPicPr/>
                   </pic:nvPicPr>
                   <pic:blipFill>
-                    <a:blip r:embed="rId20">
+                    <a:blip r:embed="rId22">
                       <a:extLst>
                         <a:ext uri="{28A0092B-C50C-407E-A947-70E740481C1C}">
                           <a14:useLocalDpi xmlns:a14="http://schemas.microsoft.com/office/drawing/2010/main" val="0"/>
@@ -5519,7 +6258,23 @@
           <w:szCs w:val="28"/>
           <w:lang w:eastAsia="ru-RU"/>
         </w:rPr>
-        <w:t xml:space="preserve"> 3 – </w:t>
+        <w:t xml:space="preserve"> </w:t>
+      </w:r>
+      <w:r>
+        <w:rPr>
+          <w:rFonts w:cs="Times New Roman"/>
+          <w:szCs w:val="28"/>
+          <w:lang w:eastAsia="ru-RU"/>
+        </w:rPr>
+        <w:t>11</w:t>
+      </w:r>
+      <w:r>
+        <w:rPr>
+          <w:rFonts w:cs="Times New Roman"/>
+          <w:szCs w:val="28"/>
+          <w:lang w:eastAsia="ru-RU"/>
+        </w:rPr>
+        <w:t xml:space="preserve"> – </w:t>
       </w:r>
       <w:r>
         <w:rPr>
@@ -5547,6 +6302,7 @@
       </w:pPr>
       <w:r>
         <w:rPr>
+          <w:noProof/>
           <w:lang w:eastAsia="ru-RU"/>
         </w:rPr>
         <w:lastRenderedPageBreak/>
@@ -5566,7 +6322,7 @@
                     <pic:cNvPicPr/>
                   </pic:nvPicPr>
                   <pic:blipFill>
-                    <a:blip r:embed="rId21"/>
+                    <a:blip r:embed="rId23"/>
                     <a:stretch>
                       <a:fillRect/>
                     </a:stretch>
@@ -5610,7 +6366,23 @@
           <w:szCs w:val="28"/>
           <w:lang w:eastAsia="ru-RU"/>
         </w:rPr>
-        <w:t xml:space="preserve"> 3 – </w:t>
+        <w:t xml:space="preserve"> </w:t>
+      </w:r>
+      <w:r>
+        <w:rPr>
+          <w:rFonts w:cs="Times New Roman"/>
+          <w:szCs w:val="28"/>
+          <w:lang w:eastAsia="ru-RU"/>
+        </w:rPr>
+        <w:t>12</w:t>
+      </w:r>
+      <w:r>
+        <w:rPr>
+          <w:rFonts w:cs="Times New Roman"/>
+          <w:szCs w:val="28"/>
+          <w:lang w:eastAsia="ru-RU"/>
+        </w:rPr>
+        <w:t xml:space="preserve"> – </w:t>
       </w:r>
       <w:r>
         <w:rPr>
@@ -5638,6 +6410,7 @@
       </w:pPr>
       <w:r>
         <w:rPr>
+          <w:noProof/>
           <w:lang w:eastAsia="ru-RU"/>
         </w:rPr>
         <w:lastRenderedPageBreak/>
@@ -5657,7 +6430,7 @@
                     <pic:cNvPicPr/>
                   </pic:nvPicPr>
                   <pic:blipFill>
-                    <a:blip r:embed="rId22">
+                    <a:blip r:embed="rId24">
                       <a:extLst>
                         <a:ext uri="{28A0092B-C50C-407E-A947-70E740481C1C}">
                           <a14:useLocalDpi xmlns:a14="http://schemas.microsoft.com/office/drawing/2010/main" val="0"/>
@@ -5707,7 +6480,23 @@
           <w:szCs w:val="28"/>
           <w:lang w:eastAsia="ru-RU"/>
         </w:rPr>
-        <w:t xml:space="preserve"> 3 – </w:t>
+        <w:t xml:space="preserve"> </w:t>
+      </w:r>
+      <w:r>
+        <w:rPr>
+          <w:rFonts w:cs="Times New Roman"/>
+          <w:szCs w:val="28"/>
+          <w:lang w:eastAsia="ru-RU"/>
+        </w:rPr>
+        <w:t>1</w:t>
+      </w:r>
+      <w:r>
+        <w:rPr>
+          <w:rFonts w:cs="Times New Roman"/>
+          <w:szCs w:val="28"/>
+          <w:lang w:eastAsia="ru-RU"/>
+        </w:rPr>
+        <w:t xml:space="preserve">3 – </w:t>
       </w:r>
       <w:r>
         <w:rPr>
@@ -5802,7 +6591,31 @@
         <w:rPr>
           <w:lang w:eastAsia="ru-RU"/>
         </w:rPr>
-        <w:t>рис. 4-7)</w:t>
+        <w:t xml:space="preserve">рис. </w:t>
+      </w:r>
+      <w:r>
+        <w:rPr>
+          <w:lang w:eastAsia="ru-RU"/>
+        </w:rPr>
+        <w:t>1</w:t>
+      </w:r>
+      <w:r>
+        <w:rPr>
+          <w:lang w:eastAsia="ru-RU"/>
+        </w:rPr>
+        <w:t>4-</w:t>
+      </w:r>
+      <w:r>
+        <w:rPr>
+          <w:lang w:eastAsia="ru-RU"/>
+        </w:rPr>
+        <w:t>15</w:t>
+      </w:r>
+      <w:r>
+        <w:rPr>
+          <w:lang w:eastAsia="ru-RU"/>
+        </w:rPr>
+        <w:t>)</w:t>
       </w:r>
     </w:p>
     <w:p>
@@ -5837,7 +6650,7 @@
                     <pic:cNvPicPr/>
                   </pic:nvPicPr>
                   <pic:blipFill>
-                    <a:blip r:embed="rId23">
+                    <a:blip r:embed="rId25">
                       <a:extLst>
                         <a:ext uri="{28A0092B-C50C-407E-A947-70E740481C1C}">
                           <a14:useLocalDpi xmlns:a14="http://schemas.microsoft.com/office/drawing/2010/main" val="0"/>
@@ -5878,7 +6691,7 @@
           <w:szCs w:val="28"/>
           <w:lang w:eastAsia="ru-RU"/>
         </w:rPr>
-        <w:t>7</w:t>
+        <w:t>14</w:t>
       </w:r>
       <w:r>
         <w:rPr>
@@ -5929,7 +6742,7 @@
                     <pic:cNvPicPr/>
                   </pic:nvPicPr>
                   <pic:blipFill>
-                    <a:blip r:embed="rId24">
+                    <a:blip r:embed="rId26">
                       <a:extLst>
                         <a:ext uri="{28A0092B-C50C-407E-A947-70E740481C1C}">
                           <a14:useLocalDpi xmlns:a14="http://schemas.microsoft.com/office/drawing/2010/main" val="0"/>
@@ -5970,7 +6783,7 @@
           <w:szCs w:val="28"/>
           <w:lang w:eastAsia="ru-RU"/>
         </w:rPr>
-        <w:t>7</w:t>
+        <w:t>15</w:t>
       </w:r>
       <w:r>
         <w:rPr>
@@ -6057,7 +6870,7 @@
         <w:lastRenderedPageBreak/>
         <w:t>ВЫВОД</w:t>
       </w:r>
-      <w:bookmarkEnd w:id="16"/>
+      <w:bookmarkEnd w:id="17"/>
       <w:bookmarkEnd w:id="22"/>
     </w:p>
     <w:p>
@@ -6142,31 +6955,7 @@
         <w:ind w:left="0" w:firstLine="709"/>
       </w:pPr>
       <w:r>
-        <w:t xml:space="preserve">Рысин, М. Л. Введение в структуры и алгоритмы обработки </w:t>
-      </w:r>
-      <w:proofErr w:type="gramStart"/>
-      <w:r>
-        <w:t>данных :</w:t>
-      </w:r>
-      <w:proofErr w:type="gramEnd"/>
-      <w:r>
-        <w:t xml:space="preserve"> учебное пособие / М. Л. Рысин, М. В. Сартаков, М. Б. Туманова. — </w:t>
-      </w:r>
-      <w:proofErr w:type="gramStart"/>
-      <w:r>
-        <w:t>Москва :</w:t>
-      </w:r>
-      <w:proofErr w:type="gramEnd"/>
-      <w:r>
-        <w:t xml:space="preserve"> РТУ МИРЭА, 2022 — Часть 2 : Поиск в тексте. Нелинейные структуры данных. Кодирование информации. Алгоритмические стратегии — 2022. — 111 с. — </w:t>
-      </w:r>
-      <w:proofErr w:type="gramStart"/>
-      <w:r>
-        <w:t>Текст :</w:t>
-      </w:r>
-      <w:proofErr w:type="gramEnd"/>
-      <w:r>
-        <w:t xml:space="preserve"> электронный // Лань : электронно-библиотечная система. — URL: https://e.lanbook.com/book/310826 (дата обращения: </w:t>
+        <w:t xml:space="preserve">Рысин, М. Л. Введение в структуры и алгоритмы обработки данных : учебное пособие / М. Л. Рысин, М. В. Сартаков, М. Б. Туманова. — Москва : РТУ МИРЭА, 2022 — Часть 2 : Поиск в тексте. Нелинейные структуры данных. Кодирование информации. Алгоритмические стратегии — 2022. — 111 с. — Текст : электронный // Лань : электронно-библиотечная система. — URL: https://e.lanbook.com/book/310826 (дата обращения: </w:t>
       </w:r>
       <w:r>
         <w:t>02</w:t>
@@ -11837,6 +12626,7 @@
   <w:style w:type="character" w:default="1" w:styleId="a0">
     <w:name w:val="Default Paragraph Font"/>
     <w:uiPriority w:val="1"/>
+    <w:semiHidden/>
     <w:unhideWhenUsed/>
   </w:style>
   <w:style w:type="table" w:default="1" w:styleId="a1">

</xml_diff>

<commit_message>
8_1: add huffman tree picture
</commit_message>
<xml_diff>
--- a/8_1/Практическая_работа_№8.1_Васильев_Б_А_.docx
+++ b/8_1/Практическая_работа_№8.1_Васильев_Б_А_.docx
@@ -658,7 +658,25 @@
                 <w:color w:val="000000"/>
                 <w:szCs w:val="28"/>
               </w:rPr>
-              <w:t>Выполнил студент:     Васильев Б.А.</w:t>
+              <w:t xml:space="preserve">Выполнил </w:t>
+            </w:r>
+            <w:proofErr w:type="gramStart"/>
+            <w:r>
+              <w:rPr>
+                <w:rFonts w:eastAsia="Calibri" w:cs="Times New Roman"/>
+                <w:color w:val="000000"/>
+                <w:szCs w:val="28"/>
+              </w:rPr>
+              <w:t xml:space="preserve">студент:   </w:t>
+            </w:r>
+            <w:proofErr w:type="gramEnd"/>
+            <w:r>
+              <w:rPr>
+                <w:rFonts w:eastAsia="Calibri" w:cs="Times New Roman"/>
+                <w:color w:val="000000"/>
+                <w:szCs w:val="28"/>
+              </w:rPr>
+              <w:t xml:space="preserve">  Васильев Б.А.</w:t>
             </w:r>
           </w:p>
           <w:p>
@@ -670,13 +688,23 @@
                 <w:szCs w:val="28"/>
               </w:rPr>
             </w:pPr>
+            <w:proofErr w:type="gramStart"/>
             <w:r>
               <w:rPr>
                 <w:rFonts w:eastAsia="Calibri" w:cs="Times New Roman"/>
                 <w:color w:val="000000"/>
                 <w:szCs w:val="28"/>
               </w:rPr>
-              <w:t>Группа:                           ИКБО-</w:t>
+              <w:t xml:space="preserve">Группа:   </w:t>
+            </w:r>
+            <w:proofErr w:type="gramEnd"/>
+            <w:r>
+              <w:rPr>
+                <w:rFonts w:eastAsia="Calibri" w:cs="Times New Roman"/>
+                <w:color w:val="000000"/>
+                <w:szCs w:val="28"/>
+              </w:rPr>
+              <w:t xml:space="preserve">                        ИКБО-</w:t>
             </w:r>
             <w:r>
               <w:rPr>
@@ -866,13 +894,23 @@
           <w:docGrid w:linePitch="360"/>
         </w:sectPr>
       </w:pPr>
+      <w:proofErr w:type="spellStart"/>
       <w:r>
         <w:rPr>
           <w:rFonts w:eastAsia="Times New Roman" w:cs="Times New Roman"/>
           <w:sz w:val="24"/>
           <w:lang w:val="en-US"/>
         </w:rPr>
-        <w:t>Москва 2024</w:t>
+        <w:t>Москва</w:t>
+      </w:r>
+      <w:proofErr w:type="spellEnd"/>
+      <w:r>
+        <w:rPr>
+          <w:rFonts w:eastAsia="Times New Roman" w:cs="Times New Roman"/>
+          <w:sz w:val="24"/>
+          <w:lang w:val="en-US"/>
+        </w:rPr>
+        <w:t xml:space="preserve"> 2024</w:t>
       </w:r>
     </w:p>
     <w:p>
@@ -2043,7 +2081,7 @@
             <w:noProof/>
             <w:webHidden/>
           </w:rPr>
-          <w:t>13</w:t>
+          <w:t>14</w:t>
         </w:r>
         <w:r>
           <w:rPr>
@@ -2111,7 +2149,7 @@
             <w:noProof/>
             <w:webHidden/>
           </w:rPr>
-          <w:t>16</w:t>
+          <w:t>17</w:t>
         </w:r>
         <w:r>
           <w:rPr>
@@ -2182,7 +2220,7 @@
             <w:noProof/>
             <w:webHidden/>
           </w:rPr>
-          <w:t>17</w:t>
+          <w:t>18</w:t>
         </w:r>
         <w:r>
           <w:rPr>
@@ -2253,7 +2291,7 @@
             <w:noProof/>
             <w:webHidden/>
           </w:rPr>
-          <w:t>17</w:t>
+          <w:t>18</w:t>
         </w:r>
         <w:r>
           <w:rPr>
@@ -2480,9 +2518,17 @@
           <w:lang w:eastAsia="ru-RU"/>
         </w:rPr>
         <w:lastRenderedPageBreak/>
-        <w:t>Метод Шеннона-Фано</w:t>
+        <w:t>Метод Шеннона-</w:t>
+      </w:r>
+      <w:proofErr w:type="spellStart"/>
+      <w:r>
+        <w:rPr>
+          <w:lang w:eastAsia="ru-RU"/>
+        </w:rPr>
+        <w:t>Фано</w:t>
       </w:r>
       <w:bookmarkEnd w:id="7"/>
+      <w:proofErr w:type="spellEnd"/>
     </w:p>
     <w:p>
       <w:pPr>
@@ -2493,6 +2539,7 @@
       </w:pPr>
       <w:r>
         <w:rPr>
+          <w:noProof/>
           <w:lang w:eastAsia="ru-RU"/>
         </w:rPr>
         <w:drawing>
@@ -2564,15 +2611,7 @@
           <w:szCs w:val="28"/>
           <w:lang w:eastAsia="ru-RU"/>
         </w:rPr>
-        <w:t xml:space="preserve"> – </w:t>
-      </w:r>
-      <w:r>
-        <w:rPr>
-          <w:rFonts w:cs="Times New Roman"/>
-          <w:szCs w:val="28"/>
-          <w:lang w:eastAsia="ru-RU"/>
-        </w:rPr>
-        <w:t>Текст для кодирования</w:t>
+        <w:t xml:space="preserve"> – Текст для кодирования</w:t>
       </w:r>
     </w:p>
     <w:p>
@@ -2806,6 +2845,7 @@
       <w:r>
         <w:rPr>
           <w:rFonts w:ascii="Times New Roman" w:hAnsi="Times New Roman" w:cs="Times New Roman"/>
+          <w:noProof/>
           <w:sz w:val="28"/>
           <w:szCs w:val="28"/>
         </w:rPr>
@@ -2904,8 +2944,18 @@
           <w:szCs w:val="28"/>
           <w:lang w:eastAsia="ru-RU"/>
         </w:rPr>
-        <w:t>Таблица 1 – Последовательное кодирование подпоследовательностей</w:t>
-      </w:r>
+        <w:t xml:space="preserve">Таблица 1 – Последовательное кодирование </w:t>
+      </w:r>
+      <w:proofErr w:type="spellStart"/>
+      <w:r>
+        <w:rPr>
+          <w:rFonts w:cs="Times New Roman"/>
+          <w:szCs w:val="28"/>
+          <w:lang w:eastAsia="ru-RU"/>
+        </w:rPr>
+        <w:t>подпоследовательностей</w:t>
+      </w:r>
+      <w:proofErr w:type="spellEnd"/>
     </w:p>
     <w:tbl>
       <w:tblPr>
@@ -2959,8 +3009,13 @@
                 <w:lang w:eastAsia="ru-RU"/>
               </w:rPr>
             </w:pPr>
+            <w:proofErr w:type="gramStart"/>
             <w:r>
-              <w:t>Код назначенный последовательности</w:t>
+              <w:t>Код</w:t>
+            </w:r>
+            <w:proofErr w:type="gramEnd"/>
+            <w:r>
+              <w:t xml:space="preserve"> назначенный последовательности</w:t>
             </w:r>
           </w:p>
         </w:tc>
@@ -3447,13 +3502,7 @@
               <w:t>.</w:t>
             </w:r>
             <w:r>
-              <w:t>10</w:t>
-            </w:r>
-            <w:r>
-              <w:t>.</w:t>
-            </w:r>
-            <w:r>
-              <w:t>01</w:t>
+              <w:t>10.01</w:t>
             </w:r>
             <w:r>
               <w:rPr>
@@ -3691,6 +3740,7 @@
       <w:r>
         <w:rPr>
           <w:rFonts w:ascii="Times New Roman" w:hAnsi="Times New Roman" w:cs="Times New Roman"/>
+          <w:noProof/>
           <w:sz w:val="28"/>
           <w:szCs w:val="28"/>
         </w:rPr>
@@ -4302,6 +4352,7 @@
                 <w:lang w:eastAsia="ru-RU"/>
               </w:rPr>
             </w:pPr>
+            <w:proofErr w:type="spellStart"/>
             <w:r>
               <w:rPr>
                 <w:rFonts w:cs="Times New Roman"/>
@@ -4310,6 +4361,7 @@
               </w:rPr>
               <w:t>кук</w:t>
             </w:r>
+            <w:proofErr w:type="spellEnd"/>
           </w:p>
         </w:tc>
         <w:tc>
@@ -4373,7 +4425,25 @@
                 <w:szCs w:val="28"/>
                 <w:lang w:eastAsia="ru-RU"/>
               </w:rPr>
-              <w:t>к = 1, у = 2, ку = 3, р = 4, кук = 5</w:t>
+              <w:t xml:space="preserve">к = 1, у = 2, ку = 3, р = 4, </w:t>
+            </w:r>
+            <w:proofErr w:type="spellStart"/>
+            <w:r>
+              <w:rPr>
+                <w:rFonts w:cs="Times New Roman"/>
+                <w:szCs w:val="28"/>
+                <w:lang w:eastAsia="ru-RU"/>
+              </w:rPr>
+              <w:t>кук</w:t>
+            </w:r>
+            <w:proofErr w:type="spellEnd"/>
+            <w:r>
+              <w:rPr>
+                <w:rFonts w:cs="Times New Roman"/>
+                <w:szCs w:val="28"/>
+                <w:lang w:eastAsia="ru-RU"/>
+              </w:rPr>
+              <w:t xml:space="preserve"> = 5</w:t>
             </w:r>
           </w:p>
         </w:tc>
@@ -4391,6 +4461,7 @@
                 <w:lang w:eastAsia="ru-RU"/>
               </w:rPr>
             </w:pPr>
+            <w:proofErr w:type="spellStart"/>
             <w:r>
               <w:rPr>
                 <w:rFonts w:cs="Times New Roman"/>
@@ -4399,6 +4470,7 @@
               </w:rPr>
               <w:t>ур</w:t>
             </w:r>
+            <w:proofErr w:type="spellEnd"/>
           </w:p>
         </w:tc>
         <w:tc>
@@ -4462,7 +4534,43 @@
                 <w:szCs w:val="28"/>
                 <w:lang w:eastAsia="ru-RU"/>
               </w:rPr>
-              <w:t>к = 1, у = 2, ку = 3, р = 4, кук = 5, ур = 6</w:t>
+              <w:t xml:space="preserve">к = 1, у = 2, ку = 3, р = 4, </w:t>
+            </w:r>
+            <w:proofErr w:type="spellStart"/>
+            <w:r>
+              <w:rPr>
+                <w:rFonts w:cs="Times New Roman"/>
+                <w:szCs w:val="28"/>
+                <w:lang w:eastAsia="ru-RU"/>
+              </w:rPr>
+              <w:t>кук</w:t>
+            </w:r>
+            <w:proofErr w:type="spellEnd"/>
+            <w:r>
+              <w:rPr>
+                <w:rFonts w:cs="Times New Roman"/>
+                <w:szCs w:val="28"/>
+                <w:lang w:eastAsia="ru-RU"/>
+              </w:rPr>
+              <w:t xml:space="preserve"> = 5, </w:t>
+            </w:r>
+            <w:proofErr w:type="spellStart"/>
+            <w:r>
+              <w:rPr>
+                <w:rFonts w:cs="Times New Roman"/>
+                <w:szCs w:val="28"/>
+                <w:lang w:eastAsia="ru-RU"/>
+              </w:rPr>
+              <w:t>ур</w:t>
+            </w:r>
+            <w:proofErr w:type="spellEnd"/>
+            <w:r>
+              <w:rPr>
+                <w:rFonts w:cs="Times New Roman"/>
+                <w:szCs w:val="28"/>
+                <w:lang w:eastAsia="ru-RU"/>
+              </w:rPr>
+              <w:t xml:space="preserve"> = 6</w:t>
             </w:r>
           </w:p>
         </w:tc>
@@ -4551,7 +4659,43 @@
                 <w:szCs w:val="28"/>
                 <w:lang w:eastAsia="ru-RU"/>
               </w:rPr>
-              <w:t>к = 1, у = 2, ку = 3, р = 4, кук = 5, ур = 6, е = 7</w:t>
+              <w:t xml:space="preserve">к = 1, у = 2, ку = 3, р = 4, </w:t>
+            </w:r>
+            <w:proofErr w:type="spellStart"/>
+            <w:r>
+              <w:rPr>
+                <w:rFonts w:cs="Times New Roman"/>
+                <w:szCs w:val="28"/>
+                <w:lang w:eastAsia="ru-RU"/>
+              </w:rPr>
+              <w:t>кук</w:t>
+            </w:r>
+            <w:proofErr w:type="spellEnd"/>
+            <w:r>
+              <w:rPr>
+                <w:rFonts w:cs="Times New Roman"/>
+                <w:szCs w:val="28"/>
+                <w:lang w:eastAsia="ru-RU"/>
+              </w:rPr>
+              <w:t xml:space="preserve"> = 5, </w:t>
+            </w:r>
+            <w:proofErr w:type="spellStart"/>
+            <w:r>
+              <w:rPr>
+                <w:rFonts w:cs="Times New Roman"/>
+                <w:szCs w:val="28"/>
+                <w:lang w:eastAsia="ru-RU"/>
+              </w:rPr>
+              <w:t>ур</w:t>
+            </w:r>
+            <w:proofErr w:type="spellEnd"/>
+            <w:r>
+              <w:rPr>
+                <w:rFonts w:cs="Times New Roman"/>
+                <w:szCs w:val="28"/>
+                <w:lang w:eastAsia="ru-RU"/>
+              </w:rPr>
+              <w:t xml:space="preserve"> = 6, е = 7</w:t>
             </w:r>
           </w:p>
         </w:tc>
@@ -4640,7 +4784,43 @@
                 <w:szCs w:val="28"/>
                 <w:lang w:eastAsia="ru-RU"/>
               </w:rPr>
-              <w:t>к = 1, у = 2, ку = 3, р = 4, кук = 5, ур = 6, е = 7,</w:t>
+              <w:t xml:space="preserve">к = 1, у = 2, ку = 3, р = 4, </w:t>
+            </w:r>
+            <w:proofErr w:type="spellStart"/>
+            <w:r>
+              <w:rPr>
+                <w:rFonts w:cs="Times New Roman"/>
+                <w:szCs w:val="28"/>
+                <w:lang w:eastAsia="ru-RU"/>
+              </w:rPr>
+              <w:t>кук</w:t>
+            </w:r>
+            <w:proofErr w:type="spellEnd"/>
+            <w:r>
+              <w:rPr>
+                <w:rFonts w:cs="Times New Roman"/>
+                <w:szCs w:val="28"/>
+                <w:lang w:eastAsia="ru-RU"/>
+              </w:rPr>
+              <w:t xml:space="preserve"> = 5, </w:t>
+            </w:r>
+            <w:proofErr w:type="spellStart"/>
+            <w:r>
+              <w:rPr>
+                <w:rFonts w:cs="Times New Roman"/>
+                <w:szCs w:val="28"/>
+                <w:lang w:eastAsia="ru-RU"/>
+              </w:rPr>
+              <w:t>ур</w:t>
+            </w:r>
+            <w:proofErr w:type="spellEnd"/>
+            <w:r>
+              <w:rPr>
+                <w:rFonts w:cs="Times New Roman"/>
+                <w:szCs w:val="28"/>
+                <w:lang w:eastAsia="ru-RU"/>
+              </w:rPr>
+              <w:t xml:space="preserve"> = 6, е = 7,</w:t>
             </w:r>
           </w:p>
           <w:p>
@@ -4747,7 +4927,43 @@
                 <w:szCs w:val="28"/>
                 <w:lang w:eastAsia="ru-RU"/>
               </w:rPr>
-              <w:t>к = 1, у = 2, ку = 3, р = 4, кук = 5, ур = 6, е = 7,</w:t>
+              <w:t xml:space="preserve">к = 1, у = 2, ку = 3, р = 4, </w:t>
+            </w:r>
+            <w:proofErr w:type="spellStart"/>
+            <w:r>
+              <w:rPr>
+                <w:rFonts w:cs="Times New Roman"/>
+                <w:szCs w:val="28"/>
+                <w:lang w:eastAsia="ru-RU"/>
+              </w:rPr>
+              <w:t>кук</w:t>
+            </w:r>
+            <w:proofErr w:type="spellEnd"/>
+            <w:r>
+              <w:rPr>
+                <w:rFonts w:cs="Times New Roman"/>
+                <w:szCs w:val="28"/>
+                <w:lang w:eastAsia="ru-RU"/>
+              </w:rPr>
+              <w:t xml:space="preserve"> = 5, </w:t>
+            </w:r>
+            <w:proofErr w:type="spellStart"/>
+            <w:r>
+              <w:rPr>
+                <w:rFonts w:cs="Times New Roman"/>
+                <w:szCs w:val="28"/>
+                <w:lang w:eastAsia="ru-RU"/>
+              </w:rPr>
+              <w:t>ур</w:t>
+            </w:r>
+            <w:proofErr w:type="spellEnd"/>
+            <w:r>
+              <w:rPr>
+                <w:rFonts w:cs="Times New Roman"/>
+                <w:szCs w:val="28"/>
+                <w:lang w:eastAsia="ru-RU"/>
+              </w:rPr>
+              <w:t xml:space="preserve"> = 6, е = 7,</w:t>
             </w:r>
           </w:p>
           <w:p>
@@ -4783,6 +4999,7 @@
                 <w:lang w:eastAsia="ru-RU"/>
               </w:rPr>
             </w:pPr>
+            <w:proofErr w:type="spellStart"/>
             <w:r>
               <w:rPr>
                 <w:rFonts w:cs="Times New Roman"/>
@@ -4791,6 +5008,7 @@
               </w:rPr>
               <w:t>ун</w:t>
             </w:r>
+            <w:proofErr w:type="spellEnd"/>
           </w:p>
         </w:tc>
         <w:tc>
@@ -4854,7 +5072,43 @@
                 <w:szCs w:val="28"/>
                 <w:lang w:eastAsia="ru-RU"/>
               </w:rPr>
-              <w:t>к = 1, у = 2, ку = 3, р = 4, кук = 5, ур = 6, е = 7,</w:t>
+              <w:t xml:space="preserve">к = 1, у = 2, ку = 3, р = 4, </w:t>
+            </w:r>
+            <w:proofErr w:type="spellStart"/>
+            <w:r>
+              <w:rPr>
+                <w:rFonts w:cs="Times New Roman"/>
+                <w:szCs w:val="28"/>
+                <w:lang w:eastAsia="ru-RU"/>
+              </w:rPr>
+              <w:t>кук</w:t>
+            </w:r>
+            <w:proofErr w:type="spellEnd"/>
+            <w:r>
+              <w:rPr>
+                <w:rFonts w:cs="Times New Roman"/>
+                <w:szCs w:val="28"/>
+                <w:lang w:eastAsia="ru-RU"/>
+              </w:rPr>
+              <w:t xml:space="preserve"> = 5, </w:t>
+            </w:r>
+            <w:proofErr w:type="spellStart"/>
+            <w:r>
+              <w:rPr>
+                <w:rFonts w:cs="Times New Roman"/>
+                <w:szCs w:val="28"/>
+                <w:lang w:eastAsia="ru-RU"/>
+              </w:rPr>
+              <w:t>ур</w:t>
+            </w:r>
+            <w:proofErr w:type="spellEnd"/>
+            <w:r>
+              <w:rPr>
+                <w:rFonts w:cs="Times New Roman"/>
+                <w:szCs w:val="28"/>
+                <w:lang w:eastAsia="ru-RU"/>
+              </w:rPr>
+              <w:t xml:space="preserve"> = 6, е = 7,</w:t>
             </w:r>
           </w:p>
           <w:p>
@@ -4872,7 +5126,25 @@
                 <w:szCs w:val="28"/>
                 <w:lang w:eastAsia="ru-RU"/>
               </w:rPr>
-              <w:t>кур = 8, ек = 9, ун = 10</w:t>
+              <w:t xml:space="preserve">кур = 8, ек = 9, </w:t>
+            </w:r>
+            <w:proofErr w:type="spellStart"/>
+            <w:r>
+              <w:rPr>
+                <w:rFonts w:cs="Times New Roman"/>
+                <w:szCs w:val="28"/>
+                <w:lang w:eastAsia="ru-RU"/>
+              </w:rPr>
+              <w:t>ун</w:t>
+            </w:r>
+            <w:proofErr w:type="spellEnd"/>
+            <w:r>
+              <w:rPr>
+                <w:rFonts w:cs="Times New Roman"/>
+                <w:szCs w:val="28"/>
+                <w:lang w:eastAsia="ru-RU"/>
+              </w:rPr>
+              <w:t xml:space="preserve"> = 10</w:t>
             </w:r>
           </w:p>
         </w:tc>
@@ -4951,6 +5223,7 @@
         </w:rPr>
         <w:t xml:space="preserve">&lt;0, </w:t>
       </w:r>
+      <w:proofErr w:type="gramStart"/>
       <w:r>
         <w:rPr>
           <w:rFonts w:cs="Times New Roman"/>
@@ -4967,6 +5240,7 @@
         </w:rPr>
         <w:t>&gt;&lt;</w:t>
       </w:r>
+      <w:proofErr w:type="gramEnd"/>
       <w:r>
         <w:rPr>
           <w:rFonts w:cs="Times New Roman"/>
@@ -5197,8 +5471,13 @@
       <w:r>
         <w:t>-</w:t>
       </w:r>
-      <w:r>
-        <w:t>Фано. Разработать алгоритм и программу восстановления сжатого текста. Выполнить тестирование программы на текстовом файле. Определить процент сжатия.</w:t>
+      <w:proofErr w:type="spellStart"/>
+      <w:r>
+        <w:t>Фано</w:t>
+      </w:r>
+      <w:proofErr w:type="spellEnd"/>
+      <w:r>
+        <w:t>. Разработать алгоритм и программу восстановления сжатого текста. Выполнить тестирование программы на текстовом файле. Определить процент сжатия.</w:t>
       </w:r>
     </w:p>
     <w:p>
@@ -5216,7 +5495,15 @@
         <w:spacing w:line="259" w:lineRule="auto"/>
       </w:pPr>
       <w:r>
-        <w:t>Метод Шеннона-Фано представляет собой алгоритм для построения префиксного кода, направленного на минимизацию средней длины кодов для кодируемых сообщений. В основе метода лежит принцип разделения символов на две группы, примерно равные по суммарной вероятности или частоте появления. Этот процесс начинается с сортировки всех символов в порядке убывания частот, после чего множество символов делится на две группы так, чтобы суммы частот в этих группах были как можно ближе друг к другу.</w:t>
+        <w:t>Метод Шеннона-</w:t>
+      </w:r>
+      <w:proofErr w:type="spellStart"/>
+      <w:r>
+        <w:t>Фано</w:t>
+      </w:r>
+      <w:proofErr w:type="spellEnd"/>
+      <w:r>
+        <w:t xml:space="preserve"> представляет собой алгоритм для построения префиксного кода, направленного на минимизацию средней длины кодов для кодируемых сообщений. В основе метода лежит принцип разделения символов на две группы, примерно равные по суммарной вероятности или частоте появления. Этот процесс начинается с сортировки всех символов в порядке убывания частот, после чего множество символов делится на две группы так, чтобы суммы частот в этих группах были как можно ближе друг к другу.</w:t>
       </w:r>
     </w:p>
     <w:p>
@@ -5232,7 +5519,23 @@
         <w:spacing w:line="259" w:lineRule="auto"/>
       </w:pPr>
       <w:r>
-        <w:t>Метод Шеннона-Фано позволяет получить эффективное представление символов за счет того, что более частым символам назначаются более короткие коды, а менее частым — более длинные. Однако, в отличие от метода Хаффмана, метод Шеннона-Фано не всегда гарантирует минимально возможную длину кода для всех случаев, так как разделение на группы по частотам может быть неточным, что иногда приводит к незначительно большему объему данных.</w:t>
+        <w:t>Метод Шеннона-</w:t>
+      </w:r>
+      <w:proofErr w:type="spellStart"/>
+      <w:r>
+        <w:t>Фано</w:t>
+      </w:r>
+      <w:proofErr w:type="spellEnd"/>
+      <w:r>
+        <w:t xml:space="preserve"> позволяет получить эффективное представление символов за счет того, что более частым символам назначаются более короткие коды, а менее частым — более длинные. Однако, в отличие от метода Хаффмана, метод Шеннона-</w:t>
+      </w:r>
+      <w:proofErr w:type="spellStart"/>
+      <w:r>
+        <w:t>Фано</w:t>
+      </w:r>
+      <w:proofErr w:type="spellEnd"/>
+      <w:r>
+        <w:t xml:space="preserve"> не всегда гарантирует минимально возможную длину кода для всех случаев, так как разделение на группы по частотам может быть неточным, что иногда приводит к незначительно большему объему данных.</w:t>
       </w:r>
       <w:r>
         <w:br w:type="page"/>
@@ -6099,6 +6402,277 @@
       <w:r>
         <w:t>После построения дерева каждому символу присваивается код путем прохождения от корня к листьям, добавляя "0" при переходе в левое поддерево и "1" — в правое. Эти коды и используются для сжатия исходного текста. Кодировка Хаффмана обеспечивает компактное представление данных, так как более короткие коды назначаются более частым символам, а редкие символы получают более длинные коды, что позволяет эффективно сжимать данные.</w:t>
       </w:r>
+    </w:p>
+    <w:p>
+      <w:pPr>
+        <w:pStyle w:val="4"/>
+      </w:pPr>
+      <w:r>
+        <w:br w:type="page"/>
+      </w:r>
+      <w:r>
+        <w:lastRenderedPageBreak/>
+        <w:t>Ход решения</w:t>
+      </w:r>
+    </w:p>
+    <w:p>
+      <w:pPr>
+        <w:rPr>
+          <w:lang w:eastAsia="ru-RU"/>
+        </w:rPr>
+      </w:pPr>
+      <w:r>
+        <w:rPr>
+          <w:lang w:eastAsia="ru-RU"/>
+        </w:rPr>
+        <w:t>На основе данных о количестве вхождений каждого символа (рис. 10а), построим дерево кодирования Хаффмана (рис. 10б).</w:t>
+      </w:r>
+    </w:p>
+    <w:p>
+      <w:pPr>
+        <w:jc w:val="center"/>
+        <w:rPr>
+          <w:lang w:eastAsia="ru-RU"/>
+        </w:rPr>
+      </w:pPr>
+      <w:r>
+        <w:rPr>
+          <w:noProof/>
+          <w:lang w:eastAsia="ru-RU"/>
+        </w:rPr>
+        <w:drawing>
+          <wp:inline distT="0" distB="0" distL="0" distR="0" wp14:anchorId="585566F6" wp14:editId="30199850">
+            <wp:extent cx="1975883" cy="2956560"/>
+            <wp:effectExtent l="0" t="0" r="5715" b="0"/>
+            <wp:docPr id="5" name="Рисунок 5"/>
+            <wp:cNvGraphicFramePr>
+              <a:graphicFrameLocks xmlns:a="http://schemas.openxmlformats.org/drawingml/2006/main" noChangeAspect="1"/>
+            </wp:cNvGraphicFramePr>
+            <a:graphic xmlns:a="http://schemas.openxmlformats.org/drawingml/2006/main">
+              <a:graphicData uri="http://schemas.openxmlformats.org/drawingml/2006/picture">
+                <pic:pic xmlns:pic="http://schemas.openxmlformats.org/drawingml/2006/picture">
+                  <pic:nvPicPr>
+                    <pic:cNvPr id="5" name="Рисунок 5"/>
+                    <pic:cNvPicPr/>
+                  </pic:nvPicPr>
+                  <pic:blipFill>
+                    <a:blip r:embed="rId22">
+                      <a:extLst>
+                        <a:ext uri="{28A0092B-C50C-407E-A947-70E740481C1C}">
+                          <a14:useLocalDpi xmlns:a14="http://schemas.microsoft.com/office/drawing/2010/main" val="0"/>
+                        </a:ext>
+                      </a:extLst>
+                    </a:blip>
+                    <a:stretch>
+                      <a:fillRect/>
+                    </a:stretch>
+                  </pic:blipFill>
+                  <pic:spPr>
+                    <a:xfrm>
+                      <a:off x="0" y="0"/>
+                      <a:ext cx="1983266" cy="2967608"/>
+                    </a:xfrm>
+                    <a:prstGeom prst="rect">
+                      <a:avLst/>
+                    </a:prstGeom>
+                  </pic:spPr>
+                </pic:pic>
+              </a:graphicData>
+            </a:graphic>
+          </wp:inline>
+        </w:drawing>
+      </w:r>
+    </w:p>
+    <w:p>
+      <w:pPr>
+        <w:jc w:val="center"/>
+        <w:rPr>
+          <w:rFonts w:cs="Times New Roman"/>
+          <w:szCs w:val="28"/>
+          <w:lang w:eastAsia="ru-RU"/>
+        </w:rPr>
+      </w:pPr>
+      <w:r>
+        <w:rPr>
+          <w:rFonts w:cs="Times New Roman"/>
+          <w:szCs w:val="28"/>
+          <w:lang w:eastAsia="ru-RU"/>
+        </w:rPr>
+        <w:t>Рисунок</w:t>
+      </w:r>
+      <w:r>
+        <w:rPr>
+          <w:rFonts w:cs="Times New Roman"/>
+          <w:szCs w:val="28"/>
+          <w:lang w:eastAsia="ru-RU"/>
+        </w:rPr>
+        <w:t xml:space="preserve"> </w:t>
+      </w:r>
+      <w:r>
+        <w:rPr>
+          <w:rFonts w:cs="Times New Roman"/>
+          <w:szCs w:val="28"/>
+          <w:lang w:eastAsia="ru-RU"/>
+        </w:rPr>
+        <w:t>1</w:t>
+      </w:r>
+      <w:r>
+        <w:rPr>
+          <w:rFonts w:cs="Times New Roman"/>
+          <w:szCs w:val="28"/>
+          <w:lang w:eastAsia="ru-RU"/>
+        </w:rPr>
+        <w:t>0</w:t>
+      </w:r>
+      <w:r>
+        <w:rPr>
+          <w:rFonts w:cs="Times New Roman"/>
+          <w:szCs w:val="28"/>
+          <w:lang w:eastAsia="ru-RU"/>
+        </w:rPr>
+        <w:t>а</w:t>
+      </w:r>
+      <w:r>
+        <w:rPr>
+          <w:rFonts w:cs="Times New Roman"/>
+          <w:szCs w:val="28"/>
+          <w:lang w:eastAsia="ru-RU"/>
+        </w:rPr>
+        <w:t xml:space="preserve"> – </w:t>
+      </w:r>
+      <w:r>
+        <w:rPr>
+          <w:rFonts w:cs="Times New Roman"/>
+          <w:szCs w:val="28"/>
+          <w:lang w:eastAsia="ru-RU"/>
+        </w:rPr>
+        <w:t>количество вхождений каждого символа</w:t>
+      </w:r>
+    </w:p>
+    <w:p>
+      <w:pPr>
+        <w:jc w:val="center"/>
+        <w:rPr>
+          <w:lang w:eastAsia="ru-RU"/>
+        </w:rPr>
+      </w:pPr>
+      <w:r>
+        <w:rPr>
+          <w:noProof/>
+          <w:lang w:eastAsia="ru-RU"/>
+        </w:rPr>
+        <w:drawing>
+          <wp:inline distT="0" distB="0" distL="0" distR="0" wp14:anchorId="61081C74" wp14:editId="76C560DC">
+            <wp:extent cx="5410200" cy="2362200"/>
+            <wp:effectExtent l="0" t="0" r="0" b="0"/>
+            <wp:docPr id="6" name="Рисунок 6"/>
+            <wp:cNvGraphicFramePr>
+              <a:graphicFrameLocks xmlns:a="http://schemas.openxmlformats.org/drawingml/2006/main" noChangeAspect="1"/>
+            </wp:cNvGraphicFramePr>
+            <a:graphic xmlns:a="http://schemas.openxmlformats.org/drawingml/2006/main">
+              <a:graphicData uri="http://schemas.openxmlformats.org/drawingml/2006/picture">
+                <pic:pic xmlns:pic="http://schemas.openxmlformats.org/drawingml/2006/picture">
+                  <pic:nvPicPr>
+                    <pic:cNvPr id="6" name="Рисунок 6"/>
+                    <pic:cNvPicPr/>
+                  </pic:nvPicPr>
+                  <pic:blipFill>
+                    <a:blip r:embed="rId23">
+                      <a:extLst>
+                        <a:ext uri="{28A0092B-C50C-407E-A947-70E740481C1C}">
+                          <a14:useLocalDpi xmlns:a14="http://schemas.microsoft.com/office/drawing/2010/main" val="0"/>
+                        </a:ext>
+                      </a:extLst>
+                    </a:blip>
+                    <a:stretch>
+                      <a:fillRect/>
+                    </a:stretch>
+                  </pic:blipFill>
+                  <pic:spPr>
+                    <a:xfrm>
+                      <a:off x="0" y="0"/>
+                      <a:ext cx="5411222" cy="2362646"/>
+                    </a:xfrm>
+                    <a:prstGeom prst="rect">
+                      <a:avLst/>
+                    </a:prstGeom>
+                  </pic:spPr>
+                </pic:pic>
+              </a:graphicData>
+            </a:graphic>
+          </wp:inline>
+        </w:drawing>
+      </w:r>
+    </w:p>
+    <w:p>
+      <w:pPr>
+        <w:jc w:val="center"/>
+        <w:rPr>
+          <w:rFonts w:cs="Times New Roman"/>
+          <w:szCs w:val="28"/>
+          <w:lang w:eastAsia="ru-RU"/>
+        </w:rPr>
+      </w:pPr>
+      <w:r>
+        <w:rPr>
+          <w:rFonts w:cs="Times New Roman"/>
+          <w:szCs w:val="28"/>
+          <w:lang w:eastAsia="ru-RU"/>
+        </w:rPr>
+        <w:t>Рисунок</w:t>
+      </w:r>
+      <w:r>
+        <w:rPr>
+          <w:rFonts w:cs="Times New Roman"/>
+          <w:szCs w:val="28"/>
+          <w:lang w:eastAsia="ru-RU"/>
+        </w:rPr>
+        <w:t xml:space="preserve"> </w:t>
+      </w:r>
+      <w:r>
+        <w:rPr>
+          <w:rFonts w:cs="Times New Roman"/>
+          <w:szCs w:val="28"/>
+          <w:lang w:eastAsia="ru-RU"/>
+        </w:rPr>
+        <w:t>1</w:t>
+      </w:r>
+      <w:r>
+        <w:rPr>
+          <w:rFonts w:cs="Times New Roman"/>
+          <w:szCs w:val="28"/>
+          <w:lang w:eastAsia="ru-RU"/>
+        </w:rPr>
+        <w:t>0б</w:t>
+      </w:r>
+      <w:r>
+        <w:rPr>
+          <w:rFonts w:cs="Times New Roman"/>
+          <w:szCs w:val="28"/>
+          <w:lang w:eastAsia="ru-RU"/>
+        </w:rPr>
+        <w:t xml:space="preserve"> – </w:t>
+      </w:r>
+      <w:r>
+        <w:rPr>
+          <w:rFonts w:cs="Times New Roman"/>
+          <w:szCs w:val="28"/>
+          <w:lang w:eastAsia="ru-RU"/>
+        </w:rPr>
+        <w:t>дерево кодирования Хаффмана</w:t>
+      </w:r>
+    </w:p>
+    <w:p>
+      <w:pPr>
+        <w:rPr>
+          <w:lang w:eastAsia="ru-RU"/>
+        </w:rPr>
+      </w:pPr>
+    </w:p>
+    <w:p>
+      <w:pPr>
+        <w:spacing w:line="259" w:lineRule="auto"/>
+      </w:pPr>
       <w:r>
         <w:br w:type="page"/>
       </w:r>
@@ -6208,7 +6782,7 @@
                     <pic:cNvPicPr/>
                   </pic:nvPicPr>
                   <pic:blipFill>
-                    <a:blip r:embed="rId22">
+                    <a:blip r:embed="rId24">
                       <a:extLst>
                         <a:ext uri="{28A0092B-C50C-407E-A947-70E740481C1C}">
                           <a14:useLocalDpi xmlns:a14="http://schemas.microsoft.com/office/drawing/2010/main" val="0"/>
@@ -6322,7 +6896,7 @@
                     <pic:cNvPicPr/>
                   </pic:nvPicPr>
                   <pic:blipFill>
-                    <a:blip r:embed="rId23"/>
+                    <a:blip r:embed="rId25"/>
                     <a:stretch>
                       <a:fillRect/>
                     </a:stretch>
@@ -6430,7 +7004,7 @@
                     <pic:cNvPicPr/>
                   </pic:nvPicPr>
                   <pic:blipFill>
-                    <a:blip r:embed="rId24">
+                    <a:blip r:embed="rId26">
                       <a:extLst>
                         <a:ext uri="{28A0092B-C50C-407E-A947-70E740481C1C}">
                           <a14:useLocalDpi xmlns:a14="http://schemas.microsoft.com/office/drawing/2010/main" val="0"/>
@@ -6650,7 +7224,7 @@
                     <pic:cNvPicPr/>
                   </pic:nvPicPr>
                   <pic:blipFill>
-                    <a:blip r:embed="rId25">
+                    <a:blip r:embed="rId27">
                       <a:extLst>
                         <a:ext uri="{28A0092B-C50C-407E-A947-70E740481C1C}">
                           <a14:useLocalDpi xmlns:a14="http://schemas.microsoft.com/office/drawing/2010/main" val="0"/>
@@ -6742,7 +7316,7 @@
                     <pic:cNvPicPr/>
                   </pic:nvPicPr>
                   <pic:blipFill>
-                    <a:blip r:embed="rId26">
+                    <a:blip r:embed="rId28">
                       <a:extLst>
                         <a:ext uri="{28A0092B-C50C-407E-A947-70E740481C1C}">
                           <a14:useLocalDpi xmlns:a14="http://schemas.microsoft.com/office/drawing/2010/main" val="0"/>
@@ -6955,7 +7529,31 @@
         <w:ind w:left="0" w:firstLine="709"/>
       </w:pPr>
       <w:r>
-        <w:t xml:space="preserve">Рысин, М. Л. Введение в структуры и алгоритмы обработки данных : учебное пособие / М. Л. Рысин, М. В. Сартаков, М. Б. Туманова. — Москва : РТУ МИРЭА, 2022 — Часть 2 : Поиск в тексте. Нелинейные структуры данных. Кодирование информации. Алгоритмические стратегии — 2022. — 111 с. — Текст : электронный // Лань : электронно-библиотечная система. — URL: https://e.lanbook.com/book/310826 (дата обращения: </w:t>
+        <w:t xml:space="preserve">Рысин, М. Л. Введение в структуры и алгоритмы обработки </w:t>
+      </w:r>
+      <w:proofErr w:type="gramStart"/>
+      <w:r>
+        <w:t>данных :</w:t>
+      </w:r>
+      <w:proofErr w:type="gramEnd"/>
+      <w:r>
+        <w:t xml:space="preserve"> учебное пособие / М. Л. Рысин, М. В. Сартаков, М. Б. Туманова. — </w:t>
+      </w:r>
+      <w:proofErr w:type="gramStart"/>
+      <w:r>
+        <w:t>Москва :</w:t>
+      </w:r>
+      <w:proofErr w:type="gramEnd"/>
+      <w:r>
+        <w:t xml:space="preserve"> РТУ МИРЭА, 2022 — Часть 2 : Поиск в тексте. Нелинейные структуры данных. Кодирование информации. Алгоритмические стратегии — 2022. — 111 с. — </w:t>
+      </w:r>
+      <w:proofErr w:type="gramStart"/>
+      <w:r>
+        <w:t>Текст :</w:t>
+      </w:r>
+      <w:proofErr w:type="gramEnd"/>
+      <w:r>
+        <w:t xml:space="preserve"> электронный // Лань : электронно-библиотечная система. — URL: https://e.lanbook.com/book/310826 (дата обращения: </w:t>
       </w:r>
       <w:r>
         <w:t>02</w:t>

</xml_diff>